<commit_message>
Update MUL-T Final Report 2025.docx
</commit_message>
<xml_diff>
--- a/Docs/MUL-T Final Report 2025.docx
+++ b/Docs/MUL-T Final Report 2025.docx
@@ -15,6 +15,7 @@
           <w:docPartUnique/>
         </w:docPartObj>
       </w:sdtPr>
+      <w:sdtEndPr/>
       <w:sdtContent>
         <w:p>
           <w:pPr>
@@ -157,6 +158,7 @@
                                       <w:calendar w:val="gregorian"/>
                                     </w:date>
                                   </w:sdtPr>
+                                  <w:sdtEndPr/>
                                   <w:sdtContent>
                                     <w:p>
                                       <w:pPr>
@@ -173,9 +175,8 @@
                                           <w:color w:val="FFFFFF" w:themeColor="background1"/>
                                           <w:sz w:val="28"/>
                                           <w:szCs w:val="28"/>
-                                          <w:lang w:val="en-IE"/>
                                         </w:rPr>
-                                        <w:t>27/04/2025</w:t>
+                                        <w:t>4/27/2025</w:t>
                                       </w:r>
                                     </w:p>
                                   </w:sdtContent>
@@ -3470,6 +3471,7 @@
                                 <w:calendar w:val="gregorian"/>
                               </w:date>
                             </w:sdtPr>
+                            <w:sdtEndPr/>
                             <w:sdtContent>
                               <w:p>
                                 <w:pPr>
@@ -3486,9 +3488,8 @@
                                     <w:color w:val="FFFFFF" w:themeColor="background1"/>
                                     <w:sz w:val="28"/>
                                     <w:szCs w:val="28"/>
-                                    <w:lang w:val="en-IE"/>
                                   </w:rPr>
-                                  <w:t>27/04/2025</w:t>
+                                  <w:t>4/27/2025</w:t>
                                 </w:r>
                               </w:p>
                             </w:sdtContent>
@@ -3696,6 +3697,7 @@
                                     <w:dataBinding w:prefixMappings="xmlns:ns0='http://purl.org/dc/elements/1.1/' xmlns:ns1='http://schemas.openxmlformats.org/package/2006/metadata/core-properties' " w:xpath="/ns1:coreProperties[1]/ns0:creator[1]" w:storeItemID="{6C3C8BC8-F283-45AE-878A-BAB7291924A1}"/>
                                     <w:text/>
                                   </w:sdtPr>
+                                  <w:sdtEndPr/>
                                   <w:sdtContent>
                                     <w:r>
                                       <w:rPr>
@@ -3802,6 +3804,7 @@
                               <w:dataBinding w:prefixMappings="xmlns:ns0='http://purl.org/dc/elements/1.1/' xmlns:ns1='http://schemas.openxmlformats.org/package/2006/metadata/core-properties' " w:xpath="/ns1:coreProperties[1]/ns0:creator[1]" w:storeItemID="{6C3C8BC8-F283-45AE-878A-BAB7291924A1}"/>
                               <w:text/>
                             </w:sdtPr>
+                            <w:sdtEndPr/>
                             <w:sdtContent>
                               <w:r>
                                 <w:rPr>
@@ -3968,6 +3971,7 @@
                                     <w:dataBinding w:prefixMappings="xmlns:ns0='http://purl.org/dc/elements/1.1/' xmlns:ns1='http://schemas.openxmlformats.org/package/2006/metadata/core-properties' " w:xpath="/ns1:coreProperties[1]/ns0:title[1]" w:storeItemID="{6C3C8BC8-F283-45AE-878A-BAB7291924A1}"/>
                                     <w:text/>
                                   </w:sdtPr>
+                                  <w:sdtEndPr/>
                                   <w:sdtContent>
                                     <w:r>
                                       <w:rPr>
@@ -4029,6 +4033,7 @@
                               <w:dataBinding w:prefixMappings="xmlns:ns0='http://purl.org/dc/elements/1.1/' xmlns:ns1='http://schemas.openxmlformats.org/package/2006/metadata/core-properties' " w:xpath="/ns1:coreProperties[1]/ns0:title[1]" w:storeItemID="{6C3C8BC8-F283-45AE-878A-BAB7291924A1}"/>
                               <w:text/>
                             </w:sdtPr>
+                            <w:sdtEndPr/>
                             <w:sdtContent>
                               <w:r>
                                 <w:rPr>
@@ -4127,7 +4132,7 @@
             </w:rPr>
             <w:fldChar w:fldCharType="separate"/>
           </w:r>
-          <w:hyperlink w:anchor="_Toc196678419" w:history="1">
+          <w:hyperlink w:anchor="_Toc196749622" w:history="1">
             <w:r>
               <w:rPr>
                 <w:rStyle w:val="Hyperlink"/>
@@ -4140,7 +4145,6 @@
               <w:rPr>
                 <w:noProof/>
                 <w:webHidden/>
-                <w:lang w:val="en-IE"/>
               </w:rPr>
               <w:tab/>
             </w:r>
@@ -4148,7 +4152,6 @@
               <w:rPr>
                 <w:noProof/>
                 <w:webHidden/>
-                <w:lang w:val="en-IE"/>
               </w:rPr>
               <w:fldChar w:fldCharType="begin"/>
             </w:r>
@@ -4156,22 +4159,19 @@
               <w:rPr>
                 <w:noProof/>
                 <w:webHidden/>
-                <w:lang w:val="en-IE"/>
-              </w:rPr>
-              <w:instrText xml:space="preserve"> PAGEREF _Toc196678419 \h </w:instrText>
-            </w:r>
-            <w:r>
-              <w:rPr>
-                <w:noProof/>
-                <w:webHidden/>
-                <w:lang w:val="en-IE"/>
-              </w:rPr>
-            </w:r>
-            <w:r>
-              <w:rPr>
-                <w:noProof/>
-                <w:webHidden/>
-                <w:lang w:val="en-IE"/>
+              </w:rPr>
+              <w:instrText xml:space="preserve"> PAGEREF _Toc196749622 \h </w:instrText>
+            </w:r>
+            <w:r>
+              <w:rPr>
+                <w:noProof/>
+                <w:webHidden/>
+              </w:rPr>
+            </w:r>
+            <w:r>
+              <w:rPr>
+                <w:noProof/>
+                <w:webHidden/>
               </w:rPr>
               <w:fldChar w:fldCharType="separate"/>
             </w:r>
@@ -4179,7 +4179,6 @@
               <w:rPr>
                 <w:noProof/>
                 <w:webHidden/>
-                <w:lang w:val="en-IE"/>
               </w:rPr>
               <w:t>3</w:t>
             </w:r>
@@ -4187,7 +4186,6 @@
               <w:rPr>
                 <w:noProof/>
                 <w:webHidden/>
-                <w:lang w:val="en-IE"/>
               </w:rPr>
               <w:fldChar w:fldCharType="end"/>
             </w:r>
@@ -4206,7 +4204,7 @@
               <w14:ligatures w14:val="standardContextual"/>
             </w:rPr>
           </w:pPr>
-          <w:hyperlink w:anchor="_Toc196678420" w:history="1">
+          <w:hyperlink w:anchor="_Toc196749623" w:history="1">
             <w:r>
               <w:rPr>
                 <w:rStyle w:val="Hyperlink"/>
@@ -4219,7 +4217,6 @@
               <w:rPr>
                 <w:noProof/>
                 <w:webHidden/>
-                <w:lang w:val="en-IE"/>
               </w:rPr>
               <w:tab/>
             </w:r>
@@ -4227,7 +4224,6 @@
               <w:rPr>
                 <w:noProof/>
                 <w:webHidden/>
-                <w:lang w:val="en-IE"/>
               </w:rPr>
               <w:fldChar w:fldCharType="begin"/>
             </w:r>
@@ -4235,22 +4231,19 @@
               <w:rPr>
                 <w:noProof/>
                 <w:webHidden/>
-                <w:lang w:val="en-IE"/>
-              </w:rPr>
-              <w:instrText xml:space="preserve"> PAGEREF _Toc196678420 \h </w:instrText>
-            </w:r>
-            <w:r>
-              <w:rPr>
-                <w:noProof/>
-                <w:webHidden/>
-                <w:lang w:val="en-IE"/>
-              </w:rPr>
-            </w:r>
-            <w:r>
-              <w:rPr>
-                <w:noProof/>
-                <w:webHidden/>
-                <w:lang w:val="en-IE"/>
+              </w:rPr>
+              <w:instrText xml:space="preserve"> PAGEREF _Toc196749623 \h </w:instrText>
+            </w:r>
+            <w:r>
+              <w:rPr>
+                <w:noProof/>
+                <w:webHidden/>
+              </w:rPr>
+            </w:r>
+            <w:r>
+              <w:rPr>
+                <w:noProof/>
+                <w:webHidden/>
               </w:rPr>
               <w:fldChar w:fldCharType="separate"/>
             </w:r>
@@ -4258,7 +4251,6 @@
               <w:rPr>
                 <w:noProof/>
                 <w:webHidden/>
-                <w:lang w:val="en-IE"/>
               </w:rPr>
               <w:t>4</w:t>
             </w:r>
@@ -4266,7 +4258,6 @@
               <w:rPr>
                 <w:noProof/>
                 <w:webHidden/>
-                <w:lang w:val="en-IE"/>
               </w:rPr>
               <w:fldChar w:fldCharType="end"/>
             </w:r>
@@ -4285,7 +4276,7 @@
               <w14:ligatures w14:val="standardContextual"/>
             </w:rPr>
           </w:pPr>
-          <w:hyperlink w:anchor="_Toc196678421" w:history="1">
+          <w:hyperlink w:anchor="_Toc196749624" w:history="1">
             <w:r>
               <w:rPr>
                 <w:rStyle w:val="Hyperlink"/>
@@ -4298,7 +4289,6 @@
               <w:rPr>
                 <w:noProof/>
                 <w:webHidden/>
-                <w:lang w:val="en-IE"/>
               </w:rPr>
               <w:tab/>
             </w:r>
@@ -4306,7 +4296,6 @@
               <w:rPr>
                 <w:noProof/>
                 <w:webHidden/>
-                <w:lang w:val="en-IE"/>
               </w:rPr>
               <w:fldChar w:fldCharType="begin"/>
             </w:r>
@@ -4314,22 +4303,19 @@
               <w:rPr>
                 <w:noProof/>
                 <w:webHidden/>
-                <w:lang w:val="en-IE"/>
-              </w:rPr>
-              <w:instrText xml:space="preserve"> PAGEREF _Toc196678421 \h </w:instrText>
-            </w:r>
-            <w:r>
-              <w:rPr>
-                <w:noProof/>
-                <w:webHidden/>
-                <w:lang w:val="en-IE"/>
-              </w:rPr>
-            </w:r>
-            <w:r>
-              <w:rPr>
-                <w:noProof/>
-                <w:webHidden/>
-                <w:lang w:val="en-IE"/>
+              </w:rPr>
+              <w:instrText xml:space="preserve"> PAGEREF _Toc196749624 \h </w:instrText>
+            </w:r>
+            <w:r>
+              <w:rPr>
+                <w:noProof/>
+                <w:webHidden/>
+              </w:rPr>
+            </w:r>
+            <w:r>
+              <w:rPr>
+                <w:noProof/>
+                <w:webHidden/>
               </w:rPr>
               <w:fldChar w:fldCharType="separate"/>
             </w:r>
@@ -4337,7 +4323,6 @@
               <w:rPr>
                 <w:noProof/>
                 <w:webHidden/>
-                <w:lang w:val="en-IE"/>
               </w:rPr>
               <w:t>5</w:t>
             </w:r>
@@ -4345,7 +4330,6 @@
               <w:rPr>
                 <w:noProof/>
                 <w:webHidden/>
-                <w:lang w:val="en-IE"/>
               </w:rPr>
               <w:fldChar w:fldCharType="end"/>
             </w:r>
@@ -4364,7 +4348,7 @@
               <w14:ligatures w14:val="standardContextual"/>
             </w:rPr>
           </w:pPr>
-          <w:hyperlink w:anchor="_Toc196678422" w:history="1">
+          <w:hyperlink w:anchor="_Toc196749625" w:history="1">
             <w:r>
               <w:rPr>
                 <w:rStyle w:val="Hyperlink"/>
@@ -4377,7 +4361,6 @@
               <w:rPr>
                 <w:noProof/>
                 <w:webHidden/>
-                <w:lang w:val="en-IE"/>
               </w:rPr>
               <w:tab/>
             </w:r>
@@ -4385,7 +4368,6 @@
               <w:rPr>
                 <w:noProof/>
                 <w:webHidden/>
-                <w:lang w:val="en-IE"/>
               </w:rPr>
               <w:fldChar w:fldCharType="begin"/>
             </w:r>
@@ -4393,22 +4375,19 @@
               <w:rPr>
                 <w:noProof/>
                 <w:webHidden/>
-                <w:lang w:val="en-IE"/>
-              </w:rPr>
-              <w:instrText xml:space="preserve"> PAGEREF _Toc196678422 \h </w:instrText>
-            </w:r>
-            <w:r>
-              <w:rPr>
-                <w:noProof/>
-                <w:webHidden/>
-                <w:lang w:val="en-IE"/>
-              </w:rPr>
-            </w:r>
-            <w:r>
-              <w:rPr>
-                <w:noProof/>
-                <w:webHidden/>
-                <w:lang w:val="en-IE"/>
+              </w:rPr>
+              <w:instrText xml:space="preserve"> PAGEREF _Toc196749625 \h </w:instrText>
+            </w:r>
+            <w:r>
+              <w:rPr>
+                <w:noProof/>
+                <w:webHidden/>
+              </w:rPr>
+            </w:r>
+            <w:r>
+              <w:rPr>
+                <w:noProof/>
+                <w:webHidden/>
               </w:rPr>
               <w:fldChar w:fldCharType="separate"/>
             </w:r>
@@ -4416,7 +4395,6 @@
               <w:rPr>
                 <w:noProof/>
                 <w:webHidden/>
-                <w:lang w:val="en-IE"/>
               </w:rPr>
               <w:t>5</w:t>
             </w:r>
@@ -4424,7 +4402,6 @@
               <w:rPr>
                 <w:noProof/>
                 <w:webHidden/>
-                <w:lang w:val="en-IE"/>
               </w:rPr>
               <w:fldChar w:fldCharType="end"/>
             </w:r>
@@ -4443,7 +4420,7 @@
               <w14:ligatures w14:val="standardContextual"/>
             </w:rPr>
           </w:pPr>
-          <w:hyperlink w:anchor="_Toc196678423" w:history="1">
+          <w:hyperlink w:anchor="_Toc196749626" w:history="1">
             <w:r>
               <w:rPr>
                 <w:rStyle w:val="Hyperlink"/>
@@ -4456,7 +4433,6 @@
               <w:rPr>
                 <w:noProof/>
                 <w:webHidden/>
-                <w:lang w:val="en-IE"/>
               </w:rPr>
               <w:tab/>
             </w:r>
@@ -4464,7 +4440,6 @@
               <w:rPr>
                 <w:noProof/>
                 <w:webHidden/>
-                <w:lang w:val="en-IE"/>
               </w:rPr>
               <w:fldChar w:fldCharType="begin"/>
             </w:r>
@@ -4472,22 +4447,19 @@
               <w:rPr>
                 <w:noProof/>
                 <w:webHidden/>
-                <w:lang w:val="en-IE"/>
-              </w:rPr>
-              <w:instrText xml:space="preserve"> PAGEREF _Toc196678423 \h </w:instrText>
-            </w:r>
-            <w:r>
-              <w:rPr>
-                <w:noProof/>
-                <w:webHidden/>
-                <w:lang w:val="en-IE"/>
-              </w:rPr>
-            </w:r>
-            <w:r>
-              <w:rPr>
-                <w:noProof/>
-                <w:webHidden/>
-                <w:lang w:val="en-IE"/>
+              </w:rPr>
+              <w:instrText xml:space="preserve"> PAGEREF _Toc196749626 \h </w:instrText>
+            </w:r>
+            <w:r>
+              <w:rPr>
+                <w:noProof/>
+                <w:webHidden/>
+              </w:rPr>
+            </w:r>
+            <w:r>
+              <w:rPr>
+                <w:noProof/>
+                <w:webHidden/>
               </w:rPr>
               <w:fldChar w:fldCharType="separate"/>
             </w:r>
@@ -4495,7 +4467,6 @@
               <w:rPr>
                 <w:noProof/>
                 <w:webHidden/>
-                <w:lang w:val="en-IE"/>
               </w:rPr>
               <w:t>5</w:t>
             </w:r>
@@ -4503,7 +4474,6 @@
               <w:rPr>
                 <w:noProof/>
                 <w:webHidden/>
-                <w:lang w:val="en-IE"/>
               </w:rPr>
               <w:fldChar w:fldCharType="end"/>
             </w:r>
@@ -4522,7 +4492,7 @@
               <w14:ligatures w14:val="standardContextual"/>
             </w:rPr>
           </w:pPr>
-          <w:hyperlink w:anchor="_Toc196678424" w:history="1">
+          <w:hyperlink w:anchor="_Toc196749627" w:history="1">
             <w:r>
               <w:rPr>
                 <w:rStyle w:val="Hyperlink"/>
@@ -4535,7 +4505,6 @@
               <w:rPr>
                 <w:noProof/>
                 <w:webHidden/>
-                <w:lang w:val="en-IE"/>
               </w:rPr>
               <w:tab/>
             </w:r>
@@ -4543,7 +4512,6 @@
               <w:rPr>
                 <w:noProof/>
                 <w:webHidden/>
-                <w:lang w:val="en-IE"/>
               </w:rPr>
               <w:fldChar w:fldCharType="begin"/>
             </w:r>
@@ -4551,22 +4519,19 @@
               <w:rPr>
                 <w:noProof/>
                 <w:webHidden/>
-                <w:lang w:val="en-IE"/>
-              </w:rPr>
-              <w:instrText xml:space="preserve"> PAGEREF _Toc196678424 \h </w:instrText>
-            </w:r>
-            <w:r>
-              <w:rPr>
-                <w:noProof/>
-                <w:webHidden/>
-                <w:lang w:val="en-IE"/>
-              </w:rPr>
-            </w:r>
-            <w:r>
-              <w:rPr>
-                <w:noProof/>
-                <w:webHidden/>
-                <w:lang w:val="en-IE"/>
+              </w:rPr>
+              <w:instrText xml:space="preserve"> PAGEREF _Toc196749627 \h </w:instrText>
+            </w:r>
+            <w:r>
+              <w:rPr>
+                <w:noProof/>
+                <w:webHidden/>
+              </w:rPr>
+            </w:r>
+            <w:r>
+              <w:rPr>
+                <w:noProof/>
+                <w:webHidden/>
               </w:rPr>
               <w:fldChar w:fldCharType="separate"/>
             </w:r>
@@ -4574,7 +4539,6 @@
               <w:rPr>
                 <w:noProof/>
                 <w:webHidden/>
-                <w:lang w:val="en-IE"/>
               </w:rPr>
               <w:t>5</w:t>
             </w:r>
@@ -4582,7 +4546,6 @@
               <w:rPr>
                 <w:noProof/>
                 <w:webHidden/>
-                <w:lang w:val="en-IE"/>
               </w:rPr>
               <w:fldChar w:fldCharType="end"/>
             </w:r>
@@ -4601,7 +4564,7 @@
               <w14:ligatures w14:val="standardContextual"/>
             </w:rPr>
           </w:pPr>
-          <w:hyperlink w:anchor="_Toc196678425" w:history="1">
+          <w:hyperlink w:anchor="_Toc196749628" w:history="1">
             <w:r>
               <w:rPr>
                 <w:rStyle w:val="Hyperlink"/>
@@ -4614,7 +4577,6 @@
               <w:rPr>
                 <w:noProof/>
                 <w:webHidden/>
-                <w:lang w:val="en-IE"/>
               </w:rPr>
               <w:tab/>
             </w:r>
@@ -4622,7 +4584,6 @@
               <w:rPr>
                 <w:noProof/>
                 <w:webHidden/>
-                <w:lang w:val="en-IE"/>
               </w:rPr>
               <w:fldChar w:fldCharType="begin"/>
             </w:r>
@@ -4630,22 +4591,19 @@
               <w:rPr>
                 <w:noProof/>
                 <w:webHidden/>
-                <w:lang w:val="en-IE"/>
-              </w:rPr>
-              <w:instrText xml:space="preserve"> PAGEREF _Toc196678425 \h </w:instrText>
-            </w:r>
-            <w:r>
-              <w:rPr>
-                <w:noProof/>
-                <w:webHidden/>
-                <w:lang w:val="en-IE"/>
-              </w:rPr>
-            </w:r>
-            <w:r>
-              <w:rPr>
-                <w:noProof/>
-                <w:webHidden/>
-                <w:lang w:val="en-IE"/>
+              </w:rPr>
+              <w:instrText xml:space="preserve"> PAGEREF _Toc196749628 \h </w:instrText>
+            </w:r>
+            <w:r>
+              <w:rPr>
+                <w:noProof/>
+                <w:webHidden/>
+              </w:rPr>
+            </w:r>
+            <w:r>
+              <w:rPr>
+                <w:noProof/>
+                <w:webHidden/>
               </w:rPr>
               <w:fldChar w:fldCharType="separate"/>
             </w:r>
@@ -4653,7 +4611,6 @@
               <w:rPr>
                 <w:noProof/>
                 <w:webHidden/>
-                <w:lang w:val="en-IE"/>
               </w:rPr>
               <w:t>5</w:t>
             </w:r>
@@ -4661,7 +4618,6 @@
               <w:rPr>
                 <w:noProof/>
                 <w:webHidden/>
-                <w:lang w:val="en-IE"/>
               </w:rPr>
               <w:fldChar w:fldCharType="end"/>
             </w:r>
@@ -4680,7 +4636,7 @@
               <w14:ligatures w14:val="standardContextual"/>
             </w:rPr>
           </w:pPr>
-          <w:hyperlink w:anchor="_Toc196678426" w:history="1">
+          <w:hyperlink w:anchor="_Toc196749629" w:history="1">
             <w:r>
               <w:rPr>
                 <w:rStyle w:val="Hyperlink"/>
@@ -4693,7 +4649,6 @@
               <w:rPr>
                 <w:noProof/>
                 <w:webHidden/>
-                <w:lang w:val="en-IE"/>
               </w:rPr>
               <w:tab/>
             </w:r>
@@ -4701,7 +4656,6 @@
               <w:rPr>
                 <w:noProof/>
                 <w:webHidden/>
-                <w:lang w:val="en-IE"/>
               </w:rPr>
               <w:fldChar w:fldCharType="begin"/>
             </w:r>
@@ -4709,22 +4663,19 @@
               <w:rPr>
                 <w:noProof/>
                 <w:webHidden/>
-                <w:lang w:val="en-IE"/>
-              </w:rPr>
-              <w:instrText xml:space="preserve"> PAGEREF _Toc196678426 \h </w:instrText>
-            </w:r>
-            <w:r>
-              <w:rPr>
-                <w:noProof/>
-                <w:webHidden/>
-                <w:lang w:val="en-IE"/>
-              </w:rPr>
-            </w:r>
-            <w:r>
-              <w:rPr>
-                <w:noProof/>
-                <w:webHidden/>
-                <w:lang w:val="en-IE"/>
+              </w:rPr>
+              <w:instrText xml:space="preserve"> PAGEREF _Toc196749629 \h </w:instrText>
+            </w:r>
+            <w:r>
+              <w:rPr>
+                <w:noProof/>
+                <w:webHidden/>
+              </w:rPr>
+            </w:r>
+            <w:r>
+              <w:rPr>
+                <w:noProof/>
+                <w:webHidden/>
               </w:rPr>
               <w:fldChar w:fldCharType="separate"/>
             </w:r>
@@ -4732,7 +4683,6 @@
               <w:rPr>
                 <w:noProof/>
                 <w:webHidden/>
-                <w:lang w:val="en-IE"/>
               </w:rPr>
               <w:t>6</w:t>
             </w:r>
@@ -4740,7 +4690,6 @@
               <w:rPr>
                 <w:noProof/>
                 <w:webHidden/>
-                <w:lang w:val="en-IE"/>
               </w:rPr>
               <w:fldChar w:fldCharType="end"/>
             </w:r>
@@ -4759,7 +4708,7 @@
               <w14:ligatures w14:val="standardContextual"/>
             </w:rPr>
           </w:pPr>
-          <w:hyperlink w:anchor="_Toc196678427" w:history="1">
+          <w:hyperlink w:anchor="_Toc196749630" w:history="1">
             <w:r>
               <w:rPr>
                 <w:rStyle w:val="Hyperlink"/>
@@ -4772,7 +4721,6 @@
               <w:rPr>
                 <w:noProof/>
                 <w:webHidden/>
-                <w:lang w:val="en-IE"/>
               </w:rPr>
               <w:tab/>
             </w:r>
@@ -4780,7 +4728,6 @@
               <w:rPr>
                 <w:noProof/>
                 <w:webHidden/>
-                <w:lang w:val="en-IE"/>
               </w:rPr>
               <w:fldChar w:fldCharType="begin"/>
             </w:r>
@@ -4788,22 +4735,19 @@
               <w:rPr>
                 <w:noProof/>
                 <w:webHidden/>
-                <w:lang w:val="en-IE"/>
-              </w:rPr>
-              <w:instrText xml:space="preserve"> PAGEREF _Toc196678427 \h </w:instrText>
-            </w:r>
-            <w:r>
-              <w:rPr>
-                <w:noProof/>
-                <w:webHidden/>
-                <w:lang w:val="en-IE"/>
-              </w:rPr>
-            </w:r>
-            <w:r>
-              <w:rPr>
-                <w:noProof/>
-                <w:webHidden/>
-                <w:lang w:val="en-IE"/>
+              </w:rPr>
+              <w:instrText xml:space="preserve"> PAGEREF _Toc196749630 \h </w:instrText>
+            </w:r>
+            <w:r>
+              <w:rPr>
+                <w:noProof/>
+                <w:webHidden/>
+              </w:rPr>
+            </w:r>
+            <w:r>
+              <w:rPr>
+                <w:noProof/>
+                <w:webHidden/>
               </w:rPr>
               <w:fldChar w:fldCharType="separate"/>
             </w:r>
@@ -4811,7 +4755,6 @@
               <w:rPr>
                 <w:noProof/>
                 <w:webHidden/>
-                <w:lang w:val="en-IE"/>
               </w:rPr>
               <w:t>6</w:t>
             </w:r>
@@ -4819,7 +4762,6 @@
               <w:rPr>
                 <w:noProof/>
                 <w:webHidden/>
-                <w:lang w:val="en-IE"/>
               </w:rPr>
               <w:fldChar w:fldCharType="end"/>
             </w:r>
@@ -4838,7 +4780,7 @@
               <w14:ligatures w14:val="standardContextual"/>
             </w:rPr>
           </w:pPr>
-          <w:hyperlink w:anchor="_Toc196678428" w:history="1">
+          <w:hyperlink w:anchor="_Toc196749631" w:history="1">
             <w:r>
               <w:rPr>
                 <w:rStyle w:val="Hyperlink"/>
@@ -4851,7 +4793,6 @@
               <w:rPr>
                 <w:noProof/>
                 <w:webHidden/>
-                <w:lang w:val="en-IE"/>
               </w:rPr>
               <w:tab/>
             </w:r>
@@ -4859,7 +4800,6 @@
               <w:rPr>
                 <w:noProof/>
                 <w:webHidden/>
-                <w:lang w:val="en-IE"/>
               </w:rPr>
               <w:fldChar w:fldCharType="begin"/>
             </w:r>
@@ -4867,22 +4807,19 @@
               <w:rPr>
                 <w:noProof/>
                 <w:webHidden/>
-                <w:lang w:val="en-IE"/>
-              </w:rPr>
-              <w:instrText xml:space="preserve"> PAGEREF _Toc196678428 \h </w:instrText>
-            </w:r>
-            <w:r>
-              <w:rPr>
-                <w:noProof/>
-                <w:webHidden/>
-                <w:lang w:val="en-IE"/>
-              </w:rPr>
-            </w:r>
-            <w:r>
-              <w:rPr>
-                <w:noProof/>
-                <w:webHidden/>
-                <w:lang w:val="en-IE"/>
+              </w:rPr>
+              <w:instrText xml:space="preserve"> PAGEREF _Toc196749631 \h </w:instrText>
+            </w:r>
+            <w:r>
+              <w:rPr>
+                <w:noProof/>
+                <w:webHidden/>
+              </w:rPr>
+            </w:r>
+            <w:r>
+              <w:rPr>
+                <w:noProof/>
+                <w:webHidden/>
               </w:rPr>
               <w:fldChar w:fldCharType="separate"/>
             </w:r>
@@ -4890,7 +4827,6 @@
               <w:rPr>
                 <w:noProof/>
                 <w:webHidden/>
-                <w:lang w:val="en-IE"/>
               </w:rPr>
               <w:t>6</w:t>
             </w:r>
@@ -4898,7 +4834,6 @@
               <w:rPr>
                 <w:noProof/>
                 <w:webHidden/>
-                <w:lang w:val="en-IE"/>
               </w:rPr>
               <w:fldChar w:fldCharType="end"/>
             </w:r>
@@ -4917,7 +4852,7 @@
               <w14:ligatures w14:val="standardContextual"/>
             </w:rPr>
           </w:pPr>
-          <w:hyperlink w:anchor="_Toc196678429" w:history="1">
+          <w:hyperlink w:anchor="_Toc196749632" w:history="1">
             <w:r>
               <w:rPr>
                 <w:rStyle w:val="Hyperlink"/>
@@ -4930,7 +4865,6 @@
               <w:rPr>
                 <w:noProof/>
                 <w:webHidden/>
-                <w:lang w:val="en-IE"/>
               </w:rPr>
               <w:tab/>
             </w:r>
@@ -4938,7 +4872,6 @@
               <w:rPr>
                 <w:noProof/>
                 <w:webHidden/>
-                <w:lang w:val="en-IE"/>
               </w:rPr>
               <w:fldChar w:fldCharType="begin"/>
             </w:r>
@@ -4946,22 +4879,19 @@
               <w:rPr>
                 <w:noProof/>
                 <w:webHidden/>
-                <w:lang w:val="en-IE"/>
-              </w:rPr>
-              <w:instrText xml:space="preserve"> PAGEREF _Toc196678429 \h </w:instrText>
-            </w:r>
-            <w:r>
-              <w:rPr>
-                <w:noProof/>
-                <w:webHidden/>
-                <w:lang w:val="en-IE"/>
-              </w:rPr>
-            </w:r>
-            <w:r>
-              <w:rPr>
-                <w:noProof/>
-                <w:webHidden/>
-                <w:lang w:val="en-IE"/>
+              </w:rPr>
+              <w:instrText xml:space="preserve"> PAGEREF _Toc196749632 \h </w:instrText>
+            </w:r>
+            <w:r>
+              <w:rPr>
+                <w:noProof/>
+                <w:webHidden/>
+              </w:rPr>
+            </w:r>
+            <w:r>
+              <w:rPr>
+                <w:noProof/>
+                <w:webHidden/>
               </w:rPr>
               <w:fldChar w:fldCharType="separate"/>
             </w:r>
@@ -4969,7 +4899,6 @@
               <w:rPr>
                 <w:noProof/>
                 <w:webHidden/>
-                <w:lang w:val="en-IE"/>
               </w:rPr>
               <w:t>6</w:t>
             </w:r>
@@ -4977,7 +4906,6 @@
               <w:rPr>
                 <w:noProof/>
                 <w:webHidden/>
-                <w:lang w:val="en-IE"/>
               </w:rPr>
               <w:fldChar w:fldCharType="end"/>
             </w:r>
@@ -4996,7 +4924,7 @@
               <w14:ligatures w14:val="standardContextual"/>
             </w:rPr>
           </w:pPr>
-          <w:hyperlink w:anchor="_Toc196678430" w:history="1">
+          <w:hyperlink w:anchor="_Toc196749633" w:history="1">
             <w:r>
               <w:rPr>
                 <w:rStyle w:val="Hyperlink"/>
@@ -5009,7 +4937,6 @@
               <w:rPr>
                 <w:noProof/>
                 <w:webHidden/>
-                <w:lang w:val="en-IE"/>
               </w:rPr>
               <w:tab/>
             </w:r>
@@ -5017,7 +4944,6 @@
               <w:rPr>
                 <w:noProof/>
                 <w:webHidden/>
-                <w:lang w:val="en-IE"/>
               </w:rPr>
               <w:fldChar w:fldCharType="begin"/>
             </w:r>
@@ -5025,22 +4951,19 @@
               <w:rPr>
                 <w:noProof/>
                 <w:webHidden/>
-                <w:lang w:val="en-IE"/>
-              </w:rPr>
-              <w:instrText xml:space="preserve"> PAGEREF _Toc196678430 \h </w:instrText>
-            </w:r>
-            <w:r>
-              <w:rPr>
-                <w:noProof/>
-                <w:webHidden/>
-                <w:lang w:val="en-IE"/>
-              </w:rPr>
-            </w:r>
-            <w:r>
-              <w:rPr>
-                <w:noProof/>
-                <w:webHidden/>
-                <w:lang w:val="en-IE"/>
+              </w:rPr>
+              <w:instrText xml:space="preserve"> PAGEREF _Toc196749633 \h </w:instrText>
+            </w:r>
+            <w:r>
+              <w:rPr>
+                <w:noProof/>
+                <w:webHidden/>
+              </w:rPr>
+            </w:r>
+            <w:r>
+              <w:rPr>
+                <w:noProof/>
+                <w:webHidden/>
               </w:rPr>
               <w:fldChar w:fldCharType="separate"/>
             </w:r>
@@ -5048,7 +4971,6 @@
               <w:rPr>
                 <w:noProof/>
                 <w:webHidden/>
-                <w:lang w:val="en-IE"/>
               </w:rPr>
               <w:t>6</w:t>
             </w:r>
@@ -5056,7 +4978,6 @@
               <w:rPr>
                 <w:noProof/>
                 <w:webHidden/>
-                <w:lang w:val="en-IE"/>
               </w:rPr>
               <w:fldChar w:fldCharType="end"/>
             </w:r>
@@ -5075,7 +4996,7 @@
               <w14:ligatures w14:val="standardContextual"/>
             </w:rPr>
           </w:pPr>
-          <w:hyperlink w:anchor="_Toc196678431" w:history="1">
+          <w:hyperlink w:anchor="_Toc196749634" w:history="1">
             <w:r>
               <w:rPr>
                 <w:rStyle w:val="Hyperlink"/>
@@ -5088,7 +5009,6 @@
               <w:rPr>
                 <w:noProof/>
                 <w:webHidden/>
-                <w:lang w:val="en-IE"/>
               </w:rPr>
               <w:tab/>
             </w:r>
@@ -5096,7 +5016,6 @@
               <w:rPr>
                 <w:noProof/>
                 <w:webHidden/>
-                <w:lang w:val="en-IE"/>
               </w:rPr>
               <w:fldChar w:fldCharType="begin"/>
             </w:r>
@@ -5104,22 +5023,19 @@
               <w:rPr>
                 <w:noProof/>
                 <w:webHidden/>
-                <w:lang w:val="en-IE"/>
-              </w:rPr>
-              <w:instrText xml:space="preserve"> PAGEREF _Toc196678431 \h </w:instrText>
-            </w:r>
-            <w:r>
-              <w:rPr>
-                <w:noProof/>
-                <w:webHidden/>
-                <w:lang w:val="en-IE"/>
-              </w:rPr>
-            </w:r>
-            <w:r>
-              <w:rPr>
-                <w:noProof/>
-                <w:webHidden/>
-                <w:lang w:val="en-IE"/>
+              </w:rPr>
+              <w:instrText xml:space="preserve"> PAGEREF _Toc196749634 \h </w:instrText>
+            </w:r>
+            <w:r>
+              <w:rPr>
+                <w:noProof/>
+                <w:webHidden/>
+              </w:rPr>
+            </w:r>
+            <w:r>
+              <w:rPr>
+                <w:noProof/>
+                <w:webHidden/>
               </w:rPr>
               <w:fldChar w:fldCharType="separate"/>
             </w:r>
@@ -5127,7 +5043,6 @@
               <w:rPr>
                 <w:noProof/>
                 <w:webHidden/>
-                <w:lang w:val="en-IE"/>
               </w:rPr>
               <w:t>6</w:t>
             </w:r>
@@ -5135,7 +5050,6 @@
               <w:rPr>
                 <w:noProof/>
                 <w:webHidden/>
-                <w:lang w:val="en-IE"/>
               </w:rPr>
               <w:fldChar w:fldCharType="end"/>
             </w:r>
@@ -5154,7 +5068,7 @@
               <w14:ligatures w14:val="standardContextual"/>
             </w:rPr>
           </w:pPr>
-          <w:hyperlink w:anchor="_Toc196678432" w:history="1">
+          <w:hyperlink w:anchor="_Toc196749635" w:history="1">
             <w:r>
               <w:rPr>
                 <w:rStyle w:val="Hyperlink"/>
@@ -5167,7 +5081,6 @@
               <w:rPr>
                 <w:noProof/>
                 <w:webHidden/>
-                <w:lang w:val="en-IE"/>
               </w:rPr>
               <w:tab/>
             </w:r>
@@ -5175,7 +5088,6 @@
               <w:rPr>
                 <w:noProof/>
                 <w:webHidden/>
-                <w:lang w:val="en-IE"/>
               </w:rPr>
               <w:fldChar w:fldCharType="begin"/>
             </w:r>
@@ -5183,22 +5095,19 @@
               <w:rPr>
                 <w:noProof/>
                 <w:webHidden/>
-                <w:lang w:val="en-IE"/>
-              </w:rPr>
-              <w:instrText xml:space="preserve"> PAGEREF _Toc196678432 \h </w:instrText>
-            </w:r>
-            <w:r>
-              <w:rPr>
-                <w:noProof/>
-                <w:webHidden/>
-                <w:lang w:val="en-IE"/>
-              </w:rPr>
-            </w:r>
-            <w:r>
-              <w:rPr>
-                <w:noProof/>
-                <w:webHidden/>
-                <w:lang w:val="en-IE"/>
+              </w:rPr>
+              <w:instrText xml:space="preserve"> PAGEREF _Toc196749635 \h </w:instrText>
+            </w:r>
+            <w:r>
+              <w:rPr>
+                <w:noProof/>
+                <w:webHidden/>
+              </w:rPr>
+            </w:r>
+            <w:r>
+              <w:rPr>
+                <w:noProof/>
+                <w:webHidden/>
               </w:rPr>
               <w:fldChar w:fldCharType="separate"/>
             </w:r>
@@ -5206,7 +5115,6 @@
               <w:rPr>
                 <w:noProof/>
                 <w:webHidden/>
-                <w:lang w:val="en-IE"/>
               </w:rPr>
               <w:t>6</w:t>
             </w:r>
@@ -5214,7 +5122,6 @@
               <w:rPr>
                 <w:noProof/>
                 <w:webHidden/>
-                <w:lang w:val="en-IE"/>
               </w:rPr>
               <w:fldChar w:fldCharType="end"/>
             </w:r>
@@ -5233,7 +5140,7 @@
               <w14:ligatures w14:val="standardContextual"/>
             </w:rPr>
           </w:pPr>
-          <w:hyperlink w:anchor="_Toc196678433" w:history="1">
+          <w:hyperlink w:anchor="_Toc196749636" w:history="1">
             <w:r>
               <w:rPr>
                 <w:rStyle w:val="Hyperlink"/>
@@ -5246,7 +5153,6 @@
               <w:rPr>
                 <w:noProof/>
                 <w:webHidden/>
-                <w:lang w:val="en-IE"/>
               </w:rPr>
               <w:tab/>
             </w:r>
@@ -5254,7 +5160,6 @@
               <w:rPr>
                 <w:noProof/>
                 <w:webHidden/>
-                <w:lang w:val="en-IE"/>
               </w:rPr>
               <w:fldChar w:fldCharType="begin"/>
             </w:r>
@@ -5262,22 +5167,19 @@
               <w:rPr>
                 <w:noProof/>
                 <w:webHidden/>
-                <w:lang w:val="en-IE"/>
-              </w:rPr>
-              <w:instrText xml:space="preserve"> PAGEREF _Toc196678433 \h </w:instrText>
-            </w:r>
-            <w:r>
-              <w:rPr>
-                <w:noProof/>
-                <w:webHidden/>
-                <w:lang w:val="en-IE"/>
-              </w:rPr>
-            </w:r>
-            <w:r>
-              <w:rPr>
-                <w:noProof/>
-                <w:webHidden/>
-                <w:lang w:val="en-IE"/>
+              </w:rPr>
+              <w:instrText xml:space="preserve"> PAGEREF _Toc196749636 \h </w:instrText>
+            </w:r>
+            <w:r>
+              <w:rPr>
+                <w:noProof/>
+                <w:webHidden/>
+              </w:rPr>
+            </w:r>
+            <w:r>
+              <w:rPr>
+                <w:noProof/>
+                <w:webHidden/>
               </w:rPr>
               <w:fldChar w:fldCharType="separate"/>
             </w:r>
@@ -5285,7 +5187,6 @@
               <w:rPr>
                 <w:noProof/>
                 <w:webHidden/>
-                <w:lang w:val="en-IE"/>
               </w:rPr>
               <w:t>7</w:t>
             </w:r>
@@ -5293,7 +5194,6 @@
               <w:rPr>
                 <w:noProof/>
                 <w:webHidden/>
-                <w:lang w:val="en-IE"/>
               </w:rPr>
               <w:fldChar w:fldCharType="end"/>
             </w:r>
@@ -5312,7 +5212,7 @@
               <w14:ligatures w14:val="standardContextual"/>
             </w:rPr>
           </w:pPr>
-          <w:hyperlink w:anchor="_Toc196678434" w:history="1">
+          <w:hyperlink w:anchor="_Toc196749637" w:history="1">
             <w:r>
               <w:rPr>
                 <w:rStyle w:val="Hyperlink"/>
@@ -5325,7 +5225,6 @@
               <w:rPr>
                 <w:noProof/>
                 <w:webHidden/>
-                <w:lang w:val="en-IE"/>
               </w:rPr>
               <w:tab/>
             </w:r>
@@ -5333,7 +5232,6 @@
               <w:rPr>
                 <w:noProof/>
                 <w:webHidden/>
-                <w:lang w:val="en-IE"/>
               </w:rPr>
               <w:fldChar w:fldCharType="begin"/>
             </w:r>
@@ -5341,22 +5239,19 @@
               <w:rPr>
                 <w:noProof/>
                 <w:webHidden/>
-                <w:lang w:val="en-IE"/>
-              </w:rPr>
-              <w:instrText xml:space="preserve"> PAGEREF _Toc196678434 \h </w:instrText>
-            </w:r>
-            <w:r>
-              <w:rPr>
-                <w:noProof/>
-                <w:webHidden/>
-                <w:lang w:val="en-IE"/>
-              </w:rPr>
-            </w:r>
-            <w:r>
-              <w:rPr>
-                <w:noProof/>
-                <w:webHidden/>
-                <w:lang w:val="en-IE"/>
+              </w:rPr>
+              <w:instrText xml:space="preserve"> PAGEREF _Toc196749637 \h </w:instrText>
+            </w:r>
+            <w:r>
+              <w:rPr>
+                <w:noProof/>
+                <w:webHidden/>
+              </w:rPr>
+            </w:r>
+            <w:r>
+              <w:rPr>
+                <w:noProof/>
+                <w:webHidden/>
               </w:rPr>
               <w:fldChar w:fldCharType="separate"/>
             </w:r>
@@ -5364,7 +5259,6 @@
               <w:rPr>
                 <w:noProof/>
                 <w:webHidden/>
-                <w:lang w:val="en-IE"/>
               </w:rPr>
               <w:t>7</w:t>
             </w:r>
@@ -5372,7 +5266,6 @@
               <w:rPr>
                 <w:noProof/>
                 <w:webHidden/>
-                <w:lang w:val="en-IE"/>
               </w:rPr>
               <w:fldChar w:fldCharType="end"/>
             </w:r>
@@ -5391,7 +5284,7 @@
               <w14:ligatures w14:val="standardContextual"/>
             </w:rPr>
           </w:pPr>
-          <w:hyperlink w:anchor="_Toc196678435" w:history="1">
+          <w:hyperlink w:anchor="_Toc196749638" w:history="1">
             <w:r>
               <w:rPr>
                 <w:rStyle w:val="Hyperlink"/>
@@ -5404,7 +5297,6 @@
               <w:rPr>
                 <w:noProof/>
                 <w:webHidden/>
-                <w:lang w:val="en-IE"/>
               </w:rPr>
               <w:tab/>
             </w:r>
@@ -5412,7 +5304,6 @@
               <w:rPr>
                 <w:noProof/>
                 <w:webHidden/>
-                <w:lang w:val="en-IE"/>
               </w:rPr>
               <w:fldChar w:fldCharType="begin"/>
             </w:r>
@@ -5420,22 +5311,19 @@
               <w:rPr>
                 <w:noProof/>
                 <w:webHidden/>
-                <w:lang w:val="en-IE"/>
-              </w:rPr>
-              <w:instrText xml:space="preserve"> PAGEREF _Toc196678435 \h </w:instrText>
-            </w:r>
-            <w:r>
-              <w:rPr>
-                <w:noProof/>
-                <w:webHidden/>
-                <w:lang w:val="en-IE"/>
-              </w:rPr>
-            </w:r>
-            <w:r>
-              <w:rPr>
-                <w:noProof/>
-                <w:webHidden/>
-                <w:lang w:val="en-IE"/>
+              </w:rPr>
+              <w:instrText xml:space="preserve"> PAGEREF _Toc196749638 \h </w:instrText>
+            </w:r>
+            <w:r>
+              <w:rPr>
+                <w:noProof/>
+                <w:webHidden/>
+              </w:rPr>
+            </w:r>
+            <w:r>
+              <w:rPr>
+                <w:noProof/>
+                <w:webHidden/>
               </w:rPr>
               <w:fldChar w:fldCharType="separate"/>
             </w:r>
@@ -5443,7 +5331,6 @@
               <w:rPr>
                 <w:noProof/>
                 <w:webHidden/>
-                <w:lang w:val="en-IE"/>
               </w:rPr>
               <w:t>7</w:t>
             </w:r>
@@ -5451,7 +5338,6 @@
               <w:rPr>
                 <w:noProof/>
                 <w:webHidden/>
-                <w:lang w:val="en-IE"/>
               </w:rPr>
               <w:fldChar w:fldCharType="end"/>
             </w:r>
@@ -5470,7 +5356,7 @@
               <w14:ligatures w14:val="standardContextual"/>
             </w:rPr>
           </w:pPr>
-          <w:hyperlink w:anchor="_Toc196678436" w:history="1">
+          <w:hyperlink w:anchor="_Toc196749639" w:history="1">
             <w:r>
               <w:rPr>
                 <w:rStyle w:val="Hyperlink"/>
@@ -5483,7 +5369,6 @@
               <w:rPr>
                 <w:noProof/>
                 <w:webHidden/>
-                <w:lang w:val="en-IE"/>
               </w:rPr>
               <w:tab/>
             </w:r>
@@ -5491,7 +5376,6 @@
               <w:rPr>
                 <w:noProof/>
                 <w:webHidden/>
-                <w:lang w:val="en-IE"/>
               </w:rPr>
               <w:fldChar w:fldCharType="begin"/>
             </w:r>
@@ -5499,22 +5383,19 @@
               <w:rPr>
                 <w:noProof/>
                 <w:webHidden/>
-                <w:lang w:val="en-IE"/>
-              </w:rPr>
-              <w:instrText xml:space="preserve"> PAGEREF _Toc196678436 \h </w:instrText>
-            </w:r>
-            <w:r>
-              <w:rPr>
-                <w:noProof/>
-                <w:webHidden/>
-                <w:lang w:val="en-IE"/>
-              </w:rPr>
-            </w:r>
-            <w:r>
-              <w:rPr>
-                <w:noProof/>
-                <w:webHidden/>
-                <w:lang w:val="en-IE"/>
+              </w:rPr>
+              <w:instrText xml:space="preserve"> PAGEREF _Toc196749639 \h </w:instrText>
+            </w:r>
+            <w:r>
+              <w:rPr>
+                <w:noProof/>
+                <w:webHidden/>
+              </w:rPr>
+            </w:r>
+            <w:r>
+              <w:rPr>
+                <w:noProof/>
+                <w:webHidden/>
               </w:rPr>
               <w:fldChar w:fldCharType="separate"/>
             </w:r>
@@ -5522,7 +5403,6 @@
               <w:rPr>
                 <w:noProof/>
                 <w:webHidden/>
-                <w:lang w:val="en-IE"/>
               </w:rPr>
               <w:t>7</w:t>
             </w:r>
@@ -5530,7 +5410,6 @@
               <w:rPr>
                 <w:noProof/>
                 <w:webHidden/>
-                <w:lang w:val="en-IE"/>
               </w:rPr>
               <w:fldChar w:fldCharType="end"/>
             </w:r>
@@ -5549,7 +5428,7 @@
               <w14:ligatures w14:val="standardContextual"/>
             </w:rPr>
           </w:pPr>
-          <w:hyperlink w:anchor="_Toc196678437" w:history="1">
+          <w:hyperlink w:anchor="_Toc196749640" w:history="1">
             <w:r>
               <w:rPr>
                 <w:rStyle w:val="Hyperlink"/>
@@ -5562,7 +5441,6 @@
               <w:rPr>
                 <w:noProof/>
                 <w:webHidden/>
-                <w:lang w:val="en-IE"/>
               </w:rPr>
               <w:tab/>
             </w:r>
@@ -5570,7 +5448,6 @@
               <w:rPr>
                 <w:noProof/>
                 <w:webHidden/>
-                <w:lang w:val="en-IE"/>
               </w:rPr>
               <w:fldChar w:fldCharType="begin"/>
             </w:r>
@@ -5578,22 +5455,19 @@
               <w:rPr>
                 <w:noProof/>
                 <w:webHidden/>
-                <w:lang w:val="en-IE"/>
-              </w:rPr>
-              <w:instrText xml:space="preserve"> PAGEREF _Toc196678437 \h </w:instrText>
-            </w:r>
-            <w:r>
-              <w:rPr>
-                <w:noProof/>
-                <w:webHidden/>
-                <w:lang w:val="en-IE"/>
-              </w:rPr>
-            </w:r>
-            <w:r>
-              <w:rPr>
-                <w:noProof/>
-                <w:webHidden/>
-                <w:lang w:val="en-IE"/>
+              </w:rPr>
+              <w:instrText xml:space="preserve"> PAGEREF _Toc196749640 \h </w:instrText>
+            </w:r>
+            <w:r>
+              <w:rPr>
+                <w:noProof/>
+                <w:webHidden/>
+              </w:rPr>
+            </w:r>
+            <w:r>
+              <w:rPr>
+                <w:noProof/>
+                <w:webHidden/>
               </w:rPr>
               <w:fldChar w:fldCharType="separate"/>
             </w:r>
@@ -5601,7 +5475,6 @@
               <w:rPr>
                 <w:noProof/>
                 <w:webHidden/>
-                <w:lang w:val="en-IE"/>
               </w:rPr>
               <w:t>7</w:t>
             </w:r>
@@ -5609,7 +5482,6 @@
               <w:rPr>
                 <w:noProof/>
                 <w:webHidden/>
-                <w:lang w:val="en-IE"/>
               </w:rPr>
               <w:fldChar w:fldCharType="end"/>
             </w:r>
@@ -5628,7 +5500,7 @@
               <w14:ligatures w14:val="standardContextual"/>
             </w:rPr>
           </w:pPr>
-          <w:hyperlink w:anchor="_Toc196678438" w:history="1">
+          <w:hyperlink w:anchor="_Toc196749641" w:history="1">
             <w:r>
               <w:rPr>
                 <w:rStyle w:val="Hyperlink"/>
@@ -5641,7 +5513,6 @@
               <w:rPr>
                 <w:noProof/>
                 <w:webHidden/>
-                <w:lang w:val="en-IE"/>
               </w:rPr>
               <w:tab/>
             </w:r>
@@ -5649,7 +5520,6 @@
               <w:rPr>
                 <w:noProof/>
                 <w:webHidden/>
-                <w:lang w:val="en-IE"/>
               </w:rPr>
               <w:fldChar w:fldCharType="begin"/>
             </w:r>
@@ -5657,22 +5527,19 @@
               <w:rPr>
                 <w:noProof/>
                 <w:webHidden/>
-                <w:lang w:val="en-IE"/>
-              </w:rPr>
-              <w:instrText xml:space="preserve"> PAGEREF _Toc196678438 \h </w:instrText>
-            </w:r>
-            <w:r>
-              <w:rPr>
-                <w:noProof/>
-                <w:webHidden/>
-                <w:lang w:val="en-IE"/>
-              </w:rPr>
-            </w:r>
-            <w:r>
-              <w:rPr>
-                <w:noProof/>
-                <w:webHidden/>
-                <w:lang w:val="en-IE"/>
+              </w:rPr>
+              <w:instrText xml:space="preserve"> PAGEREF _Toc196749641 \h </w:instrText>
+            </w:r>
+            <w:r>
+              <w:rPr>
+                <w:noProof/>
+                <w:webHidden/>
+              </w:rPr>
+            </w:r>
+            <w:r>
+              <w:rPr>
+                <w:noProof/>
+                <w:webHidden/>
               </w:rPr>
               <w:fldChar w:fldCharType="separate"/>
             </w:r>
@@ -5680,7 +5547,6 @@
               <w:rPr>
                 <w:noProof/>
                 <w:webHidden/>
-                <w:lang w:val="en-IE"/>
               </w:rPr>
               <w:t>7</w:t>
             </w:r>
@@ -5688,7 +5554,6 @@
               <w:rPr>
                 <w:noProof/>
                 <w:webHidden/>
-                <w:lang w:val="en-IE"/>
               </w:rPr>
               <w:fldChar w:fldCharType="end"/>
             </w:r>
@@ -5707,7 +5572,7 @@
               <w14:ligatures w14:val="standardContextual"/>
             </w:rPr>
           </w:pPr>
-          <w:hyperlink w:anchor="_Toc196678439" w:history="1">
+          <w:hyperlink w:anchor="_Toc196749642" w:history="1">
             <w:r>
               <w:rPr>
                 <w:rStyle w:val="Hyperlink"/>
@@ -5720,7 +5585,6 @@
               <w:rPr>
                 <w:noProof/>
                 <w:webHidden/>
-                <w:lang w:val="en-IE"/>
               </w:rPr>
               <w:tab/>
             </w:r>
@@ -5728,7 +5592,6 @@
               <w:rPr>
                 <w:noProof/>
                 <w:webHidden/>
-                <w:lang w:val="en-IE"/>
               </w:rPr>
               <w:fldChar w:fldCharType="begin"/>
             </w:r>
@@ -5736,22 +5599,19 @@
               <w:rPr>
                 <w:noProof/>
                 <w:webHidden/>
-                <w:lang w:val="en-IE"/>
-              </w:rPr>
-              <w:instrText xml:space="preserve"> PAGEREF _Toc196678439 \h </w:instrText>
-            </w:r>
-            <w:r>
-              <w:rPr>
-                <w:noProof/>
-                <w:webHidden/>
-                <w:lang w:val="en-IE"/>
-              </w:rPr>
-            </w:r>
-            <w:r>
-              <w:rPr>
-                <w:noProof/>
-                <w:webHidden/>
-                <w:lang w:val="en-IE"/>
+              </w:rPr>
+              <w:instrText xml:space="preserve"> PAGEREF _Toc196749642 \h </w:instrText>
+            </w:r>
+            <w:r>
+              <w:rPr>
+                <w:noProof/>
+                <w:webHidden/>
+              </w:rPr>
+            </w:r>
+            <w:r>
+              <w:rPr>
+                <w:noProof/>
+                <w:webHidden/>
               </w:rPr>
               <w:fldChar w:fldCharType="separate"/>
             </w:r>
@@ -5759,7 +5619,6 @@
               <w:rPr>
                 <w:noProof/>
                 <w:webHidden/>
-                <w:lang w:val="en-IE"/>
               </w:rPr>
               <w:t>7</w:t>
             </w:r>
@@ -5767,7 +5626,6 @@
               <w:rPr>
                 <w:noProof/>
                 <w:webHidden/>
-                <w:lang w:val="en-IE"/>
               </w:rPr>
               <w:fldChar w:fldCharType="end"/>
             </w:r>
@@ -5786,7 +5644,7 @@
               <w14:ligatures w14:val="standardContextual"/>
             </w:rPr>
           </w:pPr>
-          <w:hyperlink w:anchor="_Toc196678440" w:history="1">
+          <w:hyperlink w:anchor="_Toc196749643" w:history="1">
             <w:r>
               <w:rPr>
                 <w:rStyle w:val="Hyperlink"/>
@@ -5799,7 +5657,6 @@
               <w:rPr>
                 <w:noProof/>
                 <w:webHidden/>
-                <w:lang w:val="en-IE"/>
               </w:rPr>
               <w:tab/>
             </w:r>
@@ -5807,7 +5664,6 @@
               <w:rPr>
                 <w:noProof/>
                 <w:webHidden/>
-                <w:lang w:val="en-IE"/>
               </w:rPr>
               <w:fldChar w:fldCharType="begin"/>
             </w:r>
@@ -5815,22 +5671,19 @@
               <w:rPr>
                 <w:noProof/>
                 <w:webHidden/>
-                <w:lang w:val="en-IE"/>
-              </w:rPr>
-              <w:instrText xml:space="preserve"> PAGEREF _Toc196678440 \h </w:instrText>
-            </w:r>
-            <w:r>
-              <w:rPr>
-                <w:noProof/>
-                <w:webHidden/>
-                <w:lang w:val="en-IE"/>
-              </w:rPr>
-            </w:r>
-            <w:r>
-              <w:rPr>
-                <w:noProof/>
-                <w:webHidden/>
-                <w:lang w:val="en-IE"/>
+              </w:rPr>
+              <w:instrText xml:space="preserve"> PAGEREF _Toc196749643 \h </w:instrText>
+            </w:r>
+            <w:r>
+              <w:rPr>
+                <w:noProof/>
+                <w:webHidden/>
+              </w:rPr>
+            </w:r>
+            <w:r>
+              <w:rPr>
+                <w:noProof/>
+                <w:webHidden/>
               </w:rPr>
               <w:fldChar w:fldCharType="separate"/>
             </w:r>
@@ -5838,7 +5691,6 @@
               <w:rPr>
                 <w:noProof/>
                 <w:webHidden/>
-                <w:lang w:val="en-IE"/>
               </w:rPr>
               <w:t>8</w:t>
             </w:r>
@@ -5846,7 +5698,6 @@
               <w:rPr>
                 <w:noProof/>
                 <w:webHidden/>
-                <w:lang w:val="en-IE"/>
               </w:rPr>
               <w:fldChar w:fldCharType="end"/>
             </w:r>
@@ -5865,7 +5716,7 @@
               <w14:ligatures w14:val="standardContextual"/>
             </w:rPr>
           </w:pPr>
-          <w:hyperlink w:anchor="_Toc196678441" w:history="1">
+          <w:hyperlink w:anchor="_Toc196749644" w:history="1">
             <w:r>
               <w:rPr>
                 <w:rStyle w:val="Hyperlink"/>
@@ -5878,7 +5729,6 @@
               <w:rPr>
                 <w:noProof/>
                 <w:webHidden/>
-                <w:lang w:val="en-IE"/>
               </w:rPr>
               <w:tab/>
             </w:r>
@@ -5886,7 +5736,6 @@
               <w:rPr>
                 <w:noProof/>
                 <w:webHidden/>
-                <w:lang w:val="en-IE"/>
               </w:rPr>
               <w:fldChar w:fldCharType="begin"/>
             </w:r>
@@ -5894,22 +5743,19 @@
               <w:rPr>
                 <w:noProof/>
                 <w:webHidden/>
-                <w:lang w:val="en-IE"/>
-              </w:rPr>
-              <w:instrText xml:space="preserve"> PAGEREF _Toc196678441 \h </w:instrText>
-            </w:r>
-            <w:r>
-              <w:rPr>
-                <w:noProof/>
-                <w:webHidden/>
-                <w:lang w:val="en-IE"/>
-              </w:rPr>
-            </w:r>
-            <w:r>
-              <w:rPr>
-                <w:noProof/>
-                <w:webHidden/>
-                <w:lang w:val="en-IE"/>
+              </w:rPr>
+              <w:instrText xml:space="preserve"> PAGEREF _Toc196749644 \h </w:instrText>
+            </w:r>
+            <w:r>
+              <w:rPr>
+                <w:noProof/>
+                <w:webHidden/>
+              </w:rPr>
+            </w:r>
+            <w:r>
+              <w:rPr>
+                <w:noProof/>
+                <w:webHidden/>
               </w:rPr>
               <w:fldChar w:fldCharType="separate"/>
             </w:r>
@@ -5917,7 +5763,6 @@
               <w:rPr>
                 <w:noProof/>
                 <w:webHidden/>
-                <w:lang w:val="en-IE"/>
               </w:rPr>
               <w:t>8</w:t>
             </w:r>
@@ -5925,7 +5770,6 @@
               <w:rPr>
                 <w:noProof/>
                 <w:webHidden/>
-                <w:lang w:val="en-IE"/>
               </w:rPr>
               <w:fldChar w:fldCharType="end"/>
             </w:r>
@@ -5944,7 +5788,7 @@
               <w14:ligatures w14:val="standardContextual"/>
             </w:rPr>
           </w:pPr>
-          <w:hyperlink w:anchor="_Toc196678442" w:history="1">
+          <w:hyperlink w:anchor="_Toc196749645" w:history="1">
             <w:r>
               <w:rPr>
                 <w:rStyle w:val="Hyperlink"/>
@@ -5957,7 +5801,6 @@
               <w:rPr>
                 <w:noProof/>
                 <w:webHidden/>
-                <w:lang w:val="en-IE"/>
               </w:rPr>
               <w:tab/>
             </w:r>
@@ -5965,7 +5808,6 @@
               <w:rPr>
                 <w:noProof/>
                 <w:webHidden/>
-                <w:lang w:val="en-IE"/>
               </w:rPr>
               <w:fldChar w:fldCharType="begin"/>
             </w:r>
@@ -5973,22 +5815,19 @@
               <w:rPr>
                 <w:noProof/>
                 <w:webHidden/>
-                <w:lang w:val="en-IE"/>
-              </w:rPr>
-              <w:instrText xml:space="preserve"> PAGEREF _Toc196678442 \h </w:instrText>
-            </w:r>
-            <w:r>
-              <w:rPr>
-                <w:noProof/>
-                <w:webHidden/>
-                <w:lang w:val="en-IE"/>
-              </w:rPr>
-            </w:r>
-            <w:r>
-              <w:rPr>
-                <w:noProof/>
-                <w:webHidden/>
-                <w:lang w:val="en-IE"/>
+              </w:rPr>
+              <w:instrText xml:space="preserve"> PAGEREF _Toc196749645 \h </w:instrText>
+            </w:r>
+            <w:r>
+              <w:rPr>
+                <w:noProof/>
+                <w:webHidden/>
+              </w:rPr>
+            </w:r>
+            <w:r>
+              <w:rPr>
+                <w:noProof/>
+                <w:webHidden/>
               </w:rPr>
               <w:fldChar w:fldCharType="separate"/>
             </w:r>
@@ -5996,7 +5835,6 @@
               <w:rPr>
                 <w:noProof/>
                 <w:webHidden/>
-                <w:lang w:val="en-IE"/>
               </w:rPr>
               <w:t>8</w:t>
             </w:r>
@@ -6004,7 +5842,6 @@
               <w:rPr>
                 <w:noProof/>
                 <w:webHidden/>
-                <w:lang w:val="en-IE"/>
               </w:rPr>
               <w:fldChar w:fldCharType="end"/>
             </w:r>
@@ -6023,7 +5860,7 @@
               <w14:ligatures w14:val="standardContextual"/>
             </w:rPr>
           </w:pPr>
-          <w:hyperlink w:anchor="_Toc196678443" w:history="1">
+          <w:hyperlink w:anchor="_Toc196749646" w:history="1">
             <w:r>
               <w:rPr>
                 <w:rStyle w:val="Hyperlink"/>
@@ -6036,7 +5873,6 @@
               <w:rPr>
                 <w:noProof/>
                 <w:webHidden/>
-                <w:lang w:val="en-IE"/>
               </w:rPr>
               <w:tab/>
             </w:r>
@@ -6044,7 +5880,6 @@
               <w:rPr>
                 <w:noProof/>
                 <w:webHidden/>
-                <w:lang w:val="en-IE"/>
               </w:rPr>
               <w:fldChar w:fldCharType="begin"/>
             </w:r>
@@ -6052,22 +5887,19 @@
               <w:rPr>
                 <w:noProof/>
                 <w:webHidden/>
-                <w:lang w:val="en-IE"/>
-              </w:rPr>
-              <w:instrText xml:space="preserve"> PAGEREF _Toc196678443 \h </w:instrText>
-            </w:r>
-            <w:r>
-              <w:rPr>
-                <w:noProof/>
-                <w:webHidden/>
-                <w:lang w:val="en-IE"/>
-              </w:rPr>
-            </w:r>
-            <w:r>
-              <w:rPr>
-                <w:noProof/>
-                <w:webHidden/>
-                <w:lang w:val="en-IE"/>
+              </w:rPr>
+              <w:instrText xml:space="preserve"> PAGEREF _Toc196749646 \h </w:instrText>
+            </w:r>
+            <w:r>
+              <w:rPr>
+                <w:noProof/>
+                <w:webHidden/>
+              </w:rPr>
+            </w:r>
+            <w:r>
+              <w:rPr>
+                <w:noProof/>
+                <w:webHidden/>
               </w:rPr>
               <w:fldChar w:fldCharType="separate"/>
             </w:r>
@@ -6075,7 +5907,6 @@
               <w:rPr>
                 <w:noProof/>
                 <w:webHidden/>
-                <w:lang w:val="en-IE"/>
               </w:rPr>
               <w:t>8</w:t>
             </w:r>
@@ -6083,7 +5914,6 @@
               <w:rPr>
                 <w:noProof/>
                 <w:webHidden/>
-                <w:lang w:val="en-IE"/>
               </w:rPr>
               <w:fldChar w:fldCharType="end"/>
             </w:r>
@@ -6102,7 +5932,7 @@
               <w14:ligatures w14:val="standardContextual"/>
             </w:rPr>
           </w:pPr>
-          <w:hyperlink w:anchor="_Toc196678444" w:history="1">
+          <w:hyperlink w:anchor="_Toc196749647" w:history="1">
             <w:r>
               <w:rPr>
                 <w:rStyle w:val="Hyperlink"/>
@@ -6115,7 +5945,6 @@
               <w:rPr>
                 <w:noProof/>
                 <w:webHidden/>
-                <w:lang w:val="en-IE"/>
               </w:rPr>
               <w:tab/>
             </w:r>
@@ -6123,7 +5952,6 @@
               <w:rPr>
                 <w:noProof/>
                 <w:webHidden/>
-                <w:lang w:val="en-IE"/>
               </w:rPr>
               <w:fldChar w:fldCharType="begin"/>
             </w:r>
@@ -6131,22 +5959,19 @@
               <w:rPr>
                 <w:noProof/>
                 <w:webHidden/>
-                <w:lang w:val="en-IE"/>
-              </w:rPr>
-              <w:instrText xml:space="preserve"> PAGEREF _Toc196678444 \h </w:instrText>
-            </w:r>
-            <w:r>
-              <w:rPr>
-                <w:noProof/>
-                <w:webHidden/>
-                <w:lang w:val="en-IE"/>
-              </w:rPr>
-            </w:r>
-            <w:r>
-              <w:rPr>
-                <w:noProof/>
-                <w:webHidden/>
-                <w:lang w:val="en-IE"/>
+              </w:rPr>
+              <w:instrText xml:space="preserve"> PAGEREF _Toc196749647 \h </w:instrText>
+            </w:r>
+            <w:r>
+              <w:rPr>
+                <w:noProof/>
+                <w:webHidden/>
+              </w:rPr>
+            </w:r>
+            <w:r>
+              <w:rPr>
+                <w:noProof/>
+                <w:webHidden/>
               </w:rPr>
               <w:fldChar w:fldCharType="separate"/>
             </w:r>
@@ -6154,7 +5979,6 @@
               <w:rPr>
                 <w:noProof/>
                 <w:webHidden/>
-                <w:lang w:val="en-IE"/>
               </w:rPr>
               <w:t>8</w:t>
             </w:r>
@@ -6162,7 +5986,6 @@
               <w:rPr>
                 <w:noProof/>
                 <w:webHidden/>
-                <w:lang w:val="en-IE"/>
               </w:rPr>
               <w:fldChar w:fldCharType="end"/>
             </w:r>
@@ -6181,7 +6004,7 @@
               <w14:ligatures w14:val="standardContextual"/>
             </w:rPr>
           </w:pPr>
-          <w:hyperlink w:anchor="_Toc196678445" w:history="1">
+          <w:hyperlink w:anchor="_Toc196749648" w:history="1">
             <w:r>
               <w:rPr>
                 <w:rStyle w:val="Hyperlink"/>
@@ -6194,7 +6017,6 @@
               <w:rPr>
                 <w:noProof/>
                 <w:webHidden/>
-                <w:lang w:val="en-IE"/>
               </w:rPr>
               <w:tab/>
             </w:r>
@@ -6202,7 +6024,6 @@
               <w:rPr>
                 <w:noProof/>
                 <w:webHidden/>
-                <w:lang w:val="en-IE"/>
               </w:rPr>
               <w:fldChar w:fldCharType="begin"/>
             </w:r>
@@ -6210,22 +6031,19 @@
               <w:rPr>
                 <w:noProof/>
                 <w:webHidden/>
-                <w:lang w:val="en-IE"/>
-              </w:rPr>
-              <w:instrText xml:space="preserve"> PAGEREF _Toc196678445 \h </w:instrText>
-            </w:r>
-            <w:r>
-              <w:rPr>
-                <w:noProof/>
-                <w:webHidden/>
-                <w:lang w:val="en-IE"/>
-              </w:rPr>
-            </w:r>
-            <w:r>
-              <w:rPr>
-                <w:noProof/>
-                <w:webHidden/>
-                <w:lang w:val="en-IE"/>
+              </w:rPr>
+              <w:instrText xml:space="preserve"> PAGEREF _Toc196749648 \h </w:instrText>
+            </w:r>
+            <w:r>
+              <w:rPr>
+                <w:noProof/>
+                <w:webHidden/>
+              </w:rPr>
+            </w:r>
+            <w:r>
+              <w:rPr>
+                <w:noProof/>
+                <w:webHidden/>
               </w:rPr>
               <w:fldChar w:fldCharType="separate"/>
             </w:r>
@@ -6233,7 +6051,6 @@
               <w:rPr>
                 <w:noProof/>
                 <w:webHidden/>
-                <w:lang w:val="en-IE"/>
               </w:rPr>
               <w:t>8</w:t>
             </w:r>
@@ -6241,7 +6058,6 @@
               <w:rPr>
                 <w:noProof/>
                 <w:webHidden/>
-                <w:lang w:val="en-IE"/>
               </w:rPr>
               <w:fldChar w:fldCharType="end"/>
             </w:r>
@@ -6260,7 +6076,7 @@
               <w14:ligatures w14:val="standardContextual"/>
             </w:rPr>
           </w:pPr>
-          <w:hyperlink w:anchor="_Toc196678446" w:history="1">
+          <w:hyperlink w:anchor="_Toc196749649" w:history="1">
             <w:r>
               <w:rPr>
                 <w:rStyle w:val="Hyperlink"/>
@@ -6273,7 +6089,6 @@
               <w:rPr>
                 <w:noProof/>
                 <w:webHidden/>
-                <w:lang w:val="en-IE"/>
               </w:rPr>
               <w:tab/>
             </w:r>
@@ -6281,7 +6096,6 @@
               <w:rPr>
                 <w:noProof/>
                 <w:webHidden/>
-                <w:lang w:val="en-IE"/>
               </w:rPr>
               <w:fldChar w:fldCharType="begin"/>
             </w:r>
@@ -6289,22 +6103,19 @@
               <w:rPr>
                 <w:noProof/>
                 <w:webHidden/>
-                <w:lang w:val="en-IE"/>
-              </w:rPr>
-              <w:instrText xml:space="preserve"> PAGEREF _Toc196678446 \h </w:instrText>
-            </w:r>
-            <w:r>
-              <w:rPr>
-                <w:noProof/>
-                <w:webHidden/>
-                <w:lang w:val="en-IE"/>
-              </w:rPr>
-            </w:r>
-            <w:r>
-              <w:rPr>
-                <w:noProof/>
-                <w:webHidden/>
-                <w:lang w:val="en-IE"/>
+              </w:rPr>
+              <w:instrText xml:space="preserve"> PAGEREF _Toc196749649 \h </w:instrText>
+            </w:r>
+            <w:r>
+              <w:rPr>
+                <w:noProof/>
+                <w:webHidden/>
+              </w:rPr>
+            </w:r>
+            <w:r>
+              <w:rPr>
+                <w:noProof/>
+                <w:webHidden/>
               </w:rPr>
               <w:fldChar w:fldCharType="separate"/>
             </w:r>
@@ -6312,7 +6123,6 @@
               <w:rPr>
                 <w:noProof/>
                 <w:webHidden/>
-                <w:lang w:val="en-IE"/>
               </w:rPr>
               <w:t>8</w:t>
             </w:r>
@@ -6320,7 +6130,6 @@
               <w:rPr>
                 <w:noProof/>
                 <w:webHidden/>
-                <w:lang w:val="en-IE"/>
               </w:rPr>
               <w:fldChar w:fldCharType="end"/>
             </w:r>
@@ -6339,7 +6148,7 @@
               <w14:ligatures w14:val="standardContextual"/>
             </w:rPr>
           </w:pPr>
-          <w:hyperlink w:anchor="_Toc196678447" w:history="1">
+          <w:hyperlink w:anchor="_Toc196749650" w:history="1">
             <w:r>
               <w:rPr>
                 <w:rStyle w:val="Hyperlink"/>
@@ -6352,7 +6161,6 @@
               <w:rPr>
                 <w:noProof/>
                 <w:webHidden/>
-                <w:lang w:val="en-IE"/>
               </w:rPr>
               <w:tab/>
             </w:r>
@@ -6360,7 +6168,6 @@
               <w:rPr>
                 <w:noProof/>
                 <w:webHidden/>
-                <w:lang w:val="en-IE"/>
               </w:rPr>
               <w:fldChar w:fldCharType="begin"/>
             </w:r>
@@ -6368,22 +6175,19 @@
               <w:rPr>
                 <w:noProof/>
                 <w:webHidden/>
-                <w:lang w:val="en-IE"/>
-              </w:rPr>
-              <w:instrText xml:space="preserve"> PAGEREF _Toc196678447 \h </w:instrText>
-            </w:r>
-            <w:r>
-              <w:rPr>
-                <w:noProof/>
-                <w:webHidden/>
-                <w:lang w:val="en-IE"/>
-              </w:rPr>
-            </w:r>
-            <w:r>
-              <w:rPr>
-                <w:noProof/>
-                <w:webHidden/>
-                <w:lang w:val="en-IE"/>
+              </w:rPr>
+              <w:instrText xml:space="preserve"> PAGEREF _Toc196749650 \h </w:instrText>
+            </w:r>
+            <w:r>
+              <w:rPr>
+                <w:noProof/>
+                <w:webHidden/>
+              </w:rPr>
+            </w:r>
+            <w:r>
+              <w:rPr>
+                <w:noProof/>
+                <w:webHidden/>
               </w:rPr>
               <w:fldChar w:fldCharType="separate"/>
             </w:r>
@@ -6391,7 +6195,6 @@
               <w:rPr>
                 <w:noProof/>
                 <w:webHidden/>
-                <w:lang w:val="en-IE"/>
               </w:rPr>
               <w:t>9</w:t>
             </w:r>
@@ -6399,7 +6202,6 @@
               <w:rPr>
                 <w:noProof/>
                 <w:webHidden/>
-                <w:lang w:val="en-IE"/>
               </w:rPr>
               <w:fldChar w:fldCharType="end"/>
             </w:r>
@@ -6418,7 +6220,7 @@
               <w14:ligatures w14:val="standardContextual"/>
             </w:rPr>
           </w:pPr>
-          <w:hyperlink w:anchor="_Toc196678448" w:history="1">
+          <w:hyperlink w:anchor="_Toc196749651" w:history="1">
             <w:r>
               <w:rPr>
                 <w:rStyle w:val="Hyperlink"/>
@@ -6431,7 +6233,6 @@
               <w:rPr>
                 <w:noProof/>
                 <w:webHidden/>
-                <w:lang w:val="en-IE"/>
               </w:rPr>
               <w:tab/>
             </w:r>
@@ -6439,7 +6240,6 @@
               <w:rPr>
                 <w:noProof/>
                 <w:webHidden/>
-                <w:lang w:val="en-IE"/>
               </w:rPr>
               <w:fldChar w:fldCharType="begin"/>
             </w:r>
@@ -6447,22 +6247,19 @@
               <w:rPr>
                 <w:noProof/>
                 <w:webHidden/>
-                <w:lang w:val="en-IE"/>
-              </w:rPr>
-              <w:instrText xml:space="preserve"> PAGEREF _Toc196678448 \h </w:instrText>
-            </w:r>
-            <w:r>
-              <w:rPr>
-                <w:noProof/>
-                <w:webHidden/>
-                <w:lang w:val="en-IE"/>
-              </w:rPr>
-            </w:r>
-            <w:r>
-              <w:rPr>
-                <w:noProof/>
-                <w:webHidden/>
-                <w:lang w:val="en-IE"/>
+              </w:rPr>
+              <w:instrText xml:space="preserve"> PAGEREF _Toc196749651 \h </w:instrText>
+            </w:r>
+            <w:r>
+              <w:rPr>
+                <w:noProof/>
+                <w:webHidden/>
+              </w:rPr>
+            </w:r>
+            <w:r>
+              <w:rPr>
+                <w:noProof/>
+                <w:webHidden/>
               </w:rPr>
               <w:fldChar w:fldCharType="separate"/>
             </w:r>
@@ -6470,7 +6267,6 @@
               <w:rPr>
                 <w:noProof/>
                 <w:webHidden/>
-                <w:lang w:val="en-IE"/>
               </w:rPr>
               <w:t>9</w:t>
             </w:r>
@@ -6478,7 +6274,6 @@
               <w:rPr>
                 <w:noProof/>
                 <w:webHidden/>
-                <w:lang w:val="en-IE"/>
               </w:rPr>
               <w:fldChar w:fldCharType="end"/>
             </w:r>
@@ -6497,7 +6292,7 @@
               <w14:ligatures w14:val="standardContextual"/>
             </w:rPr>
           </w:pPr>
-          <w:hyperlink w:anchor="_Toc196678449" w:history="1">
+          <w:hyperlink w:anchor="_Toc196749652" w:history="1">
             <w:r>
               <w:rPr>
                 <w:rStyle w:val="Hyperlink"/>
@@ -6510,7 +6305,6 @@
               <w:rPr>
                 <w:noProof/>
                 <w:webHidden/>
-                <w:lang w:val="en-IE"/>
               </w:rPr>
               <w:tab/>
             </w:r>
@@ -6518,7 +6312,6 @@
               <w:rPr>
                 <w:noProof/>
                 <w:webHidden/>
-                <w:lang w:val="en-IE"/>
               </w:rPr>
               <w:fldChar w:fldCharType="begin"/>
             </w:r>
@@ -6526,22 +6319,19 @@
               <w:rPr>
                 <w:noProof/>
                 <w:webHidden/>
-                <w:lang w:val="en-IE"/>
-              </w:rPr>
-              <w:instrText xml:space="preserve"> PAGEREF _Toc196678449 \h </w:instrText>
-            </w:r>
-            <w:r>
-              <w:rPr>
-                <w:noProof/>
-                <w:webHidden/>
-                <w:lang w:val="en-IE"/>
-              </w:rPr>
-            </w:r>
-            <w:r>
-              <w:rPr>
-                <w:noProof/>
-                <w:webHidden/>
-                <w:lang w:val="en-IE"/>
+              </w:rPr>
+              <w:instrText xml:space="preserve"> PAGEREF _Toc196749652 \h </w:instrText>
+            </w:r>
+            <w:r>
+              <w:rPr>
+                <w:noProof/>
+                <w:webHidden/>
+              </w:rPr>
+            </w:r>
+            <w:r>
+              <w:rPr>
+                <w:noProof/>
+                <w:webHidden/>
               </w:rPr>
               <w:fldChar w:fldCharType="separate"/>
             </w:r>
@@ -6549,7 +6339,6 @@
               <w:rPr>
                 <w:noProof/>
                 <w:webHidden/>
-                <w:lang w:val="en-IE"/>
               </w:rPr>
               <w:t>9</w:t>
             </w:r>
@@ -6557,7 +6346,6 @@
               <w:rPr>
                 <w:noProof/>
                 <w:webHidden/>
-                <w:lang w:val="en-IE"/>
               </w:rPr>
               <w:fldChar w:fldCharType="end"/>
             </w:r>
@@ -6576,7 +6364,7 @@
               <w14:ligatures w14:val="standardContextual"/>
             </w:rPr>
           </w:pPr>
-          <w:hyperlink w:anchor="_Toc196678450" w:history="1">
+          <w:hyperlink w:anchor="_Toc196749653" w:history="1">
             <w:r>
               <w:rPr>
                 <w:rStyle w:val="Hyperlink"/>
@@ -6589,7 +6377,6 @@
               <w:rPr>
                 <w:noProof/>
                 <w:webHidden/>
-                <w:lang w:val="en-IE"/>
               </w:rPr>
               <w:tab/>
             </w:r>
@@ -6597,7 +6384,6 @@
               <w:rPr>
                 <w:noProof/>
                 <w:webHidden/>
-                <w:lang w:val="en-IE"/>
               </w:rPr>
               <w:fldChar w:fldCharType="begin"/>
             </w:r>
@@ -6605,22 +6391,19 @@
               <w:rPr>
                 <w:noProof/>
                 <w:webHidden/>
-                <w:lang w:val="en-IE"/>
-              </w:rPr>
-              <w:instrText xml:space="preserve"> PAGEREF _Toc196678450 \h </w:instrText>
-            </w:r>
-            <w:r>
-              <w:rPr>
-                <w:noProof/>
-                <w:webHidden/>
-                <w:lang w:val="en-IE"/>
-              </w:rPr>
-            </w:r>
-            <w:r>
-              <w:rPr>
-                <w:noProof/>
-                <w:webHidden/>
-                <w:lang w:val="en-IE"/>
+              </w:rPr>
+              <w:instrText xml:space="preserve"> PAGEREF _Toc196749653 \h </w:instrText>
+            </w:r>
+            <w:r>
+              <w:rPr>
+                <w:noProof/>
+                <w:webHidden/>
+              </w:rPr>
+            </w:r>
+            <w:r>
+              <w:rPr>
+                <w:noProof/>
+                <w:webHidden/>
               </w:rPr>
               <w:fldChar w:fldCharType="separate"/>
             </w:r>
@@ -6628,7 +6411,6 @@
               <w:rPr>
                 <w:noProof/>
                 <w:webHidden/>
-                <w:lang w:val="en-IE"/>
               </w:rPr>
               <w:t>10</w:t>
             </w:r>
@@ -6636,7 +6418,6 @@
               <w:rPr>
                 <w:noProof/>
                 <w:webHidden/>
-                <w:lang w:val="en-IE"/>
               </w:rPr>
               <w:fldChar w:fldCharType="end"/>
             </w:r>
@@ -6655,7 +6436,7 @@
               <w14:ligatures w14:val="standardContextual"/>
             </w:rPr>
           </w:pPr>
-          <w:hyperlink w:anchor="_Toc196678451" w:history="1">
+          <w:hyperlink w:anchor="_Toc196749654" w:history="1">
             <w:r>
               <w:rPr>
                 <w:rStyle w:val="Hyperlink"/>
@@ -6668,7 +6449,6 @@
               <w:rPr>
                 <w:noProof/>
                 <w:webHidden/>
-                <w:lang w:val="en-IE"/>
               </w:rPr>
               <w:tab/>
             </w:r>
@@ -6676,7 +6456,6 @@
               <w:rPr>
                 <w:noProof/>
                 <w:webHidden/>
-                <w:lang w:val="en-IE"/>
               </w:rPr>
               <w:fldChar w:fldCharType="begin"/>
             </w:r>
@@ -6684,22 +6463,19 @@
               <w:rPr>
                 <w:noProof/>
                 <w:webHidden/>
-                <w:lang w:val="en-IE"/>
-              </w:rPr>
-              <w:instrText xml:space="preserve"> PAGEREF _Toc196678451 \h </w:instrText>
-            </w:r>
-            <w:r>
-              <w:rPr>
-                <w:noProof/>
-                <w:webHidden/>
-                <w:lang w:val="en-IE"/>
-              </w:rPr>
-            </w:r>
-            <w:r>
-              <w:rPr>
-                <w:noProof/>
-                <w:webHidden/>
-                <w:lang w:val="en-IE"/>
+              </w:rPr>
+              <w:instrText xml:space="preserve"> PAGEREF _Toc196749654 \h </w:instrText>
+            </w:r>
+            <w:r>
+              <w:rPr>
+                <w:noProof/>
+                <w:webHidden/>
+              </w:rPr>
+            </w:r>
+            <w:r>
+              <w:rPr>
+                <w:noProof/>
+                <w:webHidden/>
               </w:rPr>
               <w:fldChar w:fldCharType="separate"/>
             </w:r>
@@ -6707,7 +6483,6 @@
               <w:rPr>
                 <w:noProof/>
                 <w:webHidden/>
-                <w:lang w:val="en-IE"/>
               </w:rPr>
               <w:t>10</w:t>
             </w:r>
@@ -6715,7 +6490,6 @@
               <w:rPr>
                 <w:noProof/>
                 <w:webHidden/>
-                <w:lang w:val="en-IE"/>
               </w:rPr>
               <w:fldChar w:fldCharType="end"/>
             </w:r>
@@ -6734,7 +6508,7 @@
               <w14:ligatures w14:val="standardContextual"/>
             </w:rPr>
           </w:pPr>
-          <w:hyperlink w:anchor="_Toc196678452" w:history="1">
+          <w:hyperlink w:anchor="_Toc196749655" w:history="1">
             <w:r>
               <w:rPr>
                 <w:rStyle w:val="Hyperlink"/>
@@ -6747,7 +6521,6 @@
               <w:rPr>
                 <w:noProof/>
                 <w:webHidden/>
-                <w:lang w:val="en-IE"/>
               </w:rPr>
               <w:tab/>
             </w:r>
@@ -6755,7 +6528,6 @@
               <w:rPr>
                 <w:noProof/>
                 <w:webHidden/>
-                <w:lang w:val="en-IE"/>
               </w:rPr>
               <w:fldChar w:fldCharType="begin"/>
             </w:r>
@@ -6763,22 +6535,19 @@
               <w:rPr>
                 <w:noProof/>
                 <w:webHidden/>
-                <w:lang w:val="en-IE"/>
-              </w:rPr>
-              <w:instrText xml:space="preserve"> PAGEREF _Toc196678452 \h </w:instrText>
-            </w:r>
-            <w:r>
-              <w:rPr>
-                <w:noProof/>
-                <w:webHidden/>
-                <w:lang w:val="en-IE"/>
-              </w:rPr>
-            </w:r>
-            <w:r>
-              <w:rPr>
-                <w:noProof/>
-                <w:webHidden/>
-                <w:lang w:val="en-IE"/>
+              </w:rPr>
+              <w:instrText xml:space="preserve"> PAGEREF _Toc196749655 \h </w:instrText>
+            </w:r>
+            <w:r>
+              <w:rPr>
+                <w:noProof/>
+                <w:webHidden/>
+              </w:rPr>
+            </w:r>
+            <w:r>
+              <w:rPr>
+                <w:noProof/>
+                <w:webHidden/>
               </w:rPr>
               <w:fldChar w:fldCharType="separate"/>
             </w:r>
@@ -6786,7 +6555,6 @@
               <w:rPr>
                 <w:noProof/>
                 <w:webHidden/>
-                <w:lang w:val="en-IE"/>
               </w:rPr>
               <w:t>11</w:t>
             </w:r>
@@ -6794,7 +6562,6 @@
               <w:rPr>
                 <w:noProof/>
                 <w:webHidden/>
-                <w:lang w:val="en-IE"/>
               </w:rPr>
               <w:fldChar w:fldCharType="end"/>
             </w:r>
@@ -6842,7 +6609,7 @@
           <w:lang w:val="en-IE"/>
         </w:rPr>
       </w:pPr>
-      <w:bookmarkStart w:id="0" w:name="_Toc196678419"/>
+      <w:bookmarkStart w:id="0" w:name="_Toc196749622"/>
       <w:r>
         <w:rPr>
           <w:lang w:val="en-IE"/>
@@ -6915,7 +6682,7 @@
           <w:lang w:val="en-IE"/>
         </w:rPr>
       </w:pPr>
-      <w:bookmarkStart w:id="1" w:name="_Toc196678420"/>
+      <w:bookmarkStart w:id="1" w:name="_Toc196749623"/>
       <w:r>
         <w:rPr>
           <w:lang w:val="en-IE"/>
@@ -7188,7 +6955,7 @@
           <w:lang w:val="en-IE"/>
         </w:rPr>
       </w:pPr>
-      <w:bookmarkStart w:id="2" w:name="_Toc196678421"/>
+      <w:bookmarkStart w:id="2" w:name="_Toc196749624"/>
       <w:r>
         <w:rPr>
           <w:lang w:val="en-IE"/>
@@ -7205,7 +6972,7 @@
           <w:lang w:val="en-IE"/>
         </w:rPr>
       </w:pPr>
-      <w:bookmarkStart w:id="3" w:name="_Toc196678422"/>
+      <w:bookmarkStart w:id="3" w:name="_Toc196749625"/>
       <w:r>
         <w:rPr>
           <w:lang w:val="en-IE"/>
@@ -7221,7 +6988,7 @@
           <w:lang w:val="en-IE"/>
         </w:rPr>
       </w:pPr>
-      <w:bookmarkStart w:id="4" w:name="_Toc196678423"/>
+      <w:bookmarkStart w:id="4" w:name="_Toc196749626"/>
       <w:r>
         <w:rPr>
           <w:lang w:val="en-IE"/>
@@ -7256,7 +7023,7 @@
           <w:lang w:val="en-IE"/>
         </w:rPr>
       </w:pPr>
-      <w:bookmarkStart w:id="5" w:name="_Toc196678424"/>
+      <w:bookmarkStart w:id="5" w:name="_Toc196749627"/>
       <w:proofErr w:type="spellStart"/>
       <w:r>
         <w:rPr>
@@ -7391,7 +7158,7 @@
           <w:lang w:val="en-IE"/>
         </w:rPr>
       </w:pPr>
-      <w:bookmarkStart w:id="6" w:name="_Toc196678425"/>
+      <w:bookmarkStart w:id="6" w:name="_Toc196749628"/>
       <w:r>
         <w:rPr>
           <w:lang w:val="en-IE"/>
@@ -7545,7 +7312,7 @@
           <w:lang w:val="en-IE"/>
         </w:rPr>
       </w:pPr>
-      <w:bookmarkStart w:id="7" w:name="_Toc196678426"/>
+      <w:bookmarkStart w:id="7" w:name="_Toc196749629"/>
       <w:r>
         <w:rPr>
           <w:lang w:val="en-IE"/>
@@ -7562,7 +7329,7 @@
           <w:lang w:val="en-IE"/>
         </w:rPr>
       </w:pPr>
-      <w:bookmarkStart w:id="8" w:name="_Toc196678427"/>
+      <w:bookmarkStart w:id="8" w:name="_Toc196749630"/>
       <w:r>
         <w:rPr>
           <w:lang w:val="en-IE"/>
@@ -7641,7 +7408,7 @@
           <w:lang w:val="en-IE"/>
         </w:rPr>
       </w:pPr>
-      <w:bookmarkStart w:id="9" w:name="_Toc196678428"/>
+      <w:bookmarkStart w:id="9" w:name="_Toc196749631"/>
       <w:r>
         <w:rPr>
           <w:lang w:val="en-IE"/>
@@ -7732,7 +7499,7 @@
           <w:lang w:val="en-IE"/>
         </w:rPr>
       </w:pPr>
-      <w:bookmarkStart w:id="10" w:name="_Toc196678429"/>
+      <w:bookmarkStart w:id="10" w:name="_Toc196749632"/>
       <w:r>
         <w:rPr>
           <w:lang w:val="en-IE"/>
@@ -7785,7 +7552,7 @@
           <w:lang w:val="en-IE"/>
         </w:rPr>
       </w:pPr>
-      <w:bookmarkStart w:id="11" w:name="_Toc196678430"/>
+      <w:bookmarkStart w:id="11" w:name="_Toc196749633"/>
       <w:proofErr w:type="spellStart"/>
       <w:r>
         <w:rPr>
@@ -7912,7 +7679,7 @@
           <w:lang w:val="en-IE"/>
         </w:rPr>
       </w:pPr>
-      <w:bookmarkStart w:id="12" w:name="_Toc196678431"/>
+      <w:bookmarkStart w:id="12" w:name="_Toc196749634"/>
       <w:r>
         <w:rPr>
           <w:lang w:val="en-IE"/>
@@ -7989,7 +7756,7 @@
           <w:lang w:val="en-IE"/>
         </w:rPr>
       </w:pPr>
-      <w:bookmarkStart w:id="13" w:name="_Toc196678432"/>
+      <w:bookmarkStart w:id="13" w:name="_Toc196749635"/>
       <w:proofErr w:type="spellStart"/>
       <w:r>
         <w:rPr>
@@ -8076,7 +7843,7 @@
           <w:lang w:val="en-IE"/>
         </w:rPr>
       </w:pPr>
-      <w:bookmarkStart w:id="14" w:name="_Toc196678433"/>
+      <w:bookmarkStart w:id="14" w:name="_Toc196749636"/>
       <w:r>
         <w:rPr>
           <w:lang w:val="en-IE"/>
@@ -8093,7 +7860,7 @@
           <w:lang w:val="en-IE"/>
         </w:rPr>
       </w:pPr>
-      <w:bookmarkStart w:id="15" w:name="_Toc196678434"/>
+      <w:bookmarkStart w:id="15" w:name="_Toc196749637"/>
       <w:r>
         <w:rPr>
           <w:lang w:val="en-IE"/>
@@ -8152,7 +7919,7 @@
           <w:lang w:val="en-IE"/>
         </w:rPr>
       </w:pPr>
-      <w:bookmarkStart w:id="16" w:name="_Toc196678435"/>
+      <w:bookmarkStart w:id="16" w:name="_Toc196749638"/>
       <w:r>
         <w:rPr>
           <w:lang w:val="en-IE"/>
@@ -8235,7 +8002,7 @@
           <w:lang w:val="en-IE"/>
         </w:rPr>
       </w:pPr>
-      <w:bookmarkStart w:id="17" w:name="_Toc196678436"/>
+      <w:bookmarkStart w:id="17" w:name="_Toc196749639"/>
       <w:r>
         <w:rPr>
           <w:lang w:val="en-IE"/>
@@ -8251,7 +8018,7 @@
           <w:lang w:val="en-IE"/>
         </w:rPr>
       </w:pPr>
-      <w:bookmarkStart w:id="18" w:name="_Toc196678437"/>
+      <w:bookmarkStart w:id="18" w:name="_Toc196749640"/>
       <w:r>
         <w:rPr>
           <w:lang w:val="en-IE"/>
@@ -8267,7 +8034,7 @@
           <w:lang w:val="en-IE"/>
         </w:rPr>
       </w:pPr>
-      <w:bookmarkStart w:id="19" w:name="_Toc196678438"/>
+      <w:bookmarkStart w:id="19" w:name="_Toc196749641"/>
       <w:r>
         <w:rPr>
           <w:lang w:val="en-IE"/>
@@ -8422,7 +8189,7 @@
           <w:lang w:val="en-IE"/>
         </w:rPr>
       </w:pPr>
-      <w:bookmarkStart w:id="20" w:name="_Toc196678439"/>
+      <w:bookmarkStart w:id="20" w:name="_Toc196749642"/>
       <w:r>
         <w:rPr>
           <w:lang w:val="en-IE"/>
@@ -8563,7 +8330,7 @@
           <w:lang w:val="en-IE"/>
         </w:rPr>
       </w:pPr>
-      <w:bookmarkStart w:id="21" w:name="_Toc196678440"/>
+      <w:bookmarkStart w:id="21" w:name="_Toc196749643"/>
       <w:r>
         <w:rPr>
           <w:lang w:val="en-IE"/>
@@ -8606,7 +8373,7 @@
           <w:lang w:val="en-IE"/>
         </w:rPr>
       </w:pPr>
-      <w:bookmarkStart w:id="22" w:name="_Toc196678441"/>
+      <w:bookmarkStart w:id="22" w:name="_Toc196749644"/>
       <w:r>
         <w:rPr>
           <w:lang w:val="en-IE"/>
@@ -8622,7 +8389,7 @@
           <w:lang w:val="en-IE"/>
         </w:rPr>
       </w:pPr>
-      <w:bookmarkStart w:id="23" w:name="_Toc196678442"/>
+      <w:bookmarkStart w:id="23" w:name="_Toc196749645"/>
       <w:r>
         <w:rPr>
           <w:lang w:val="en-IE"/>
@@ -8681,7 +8448,7 @@
           <w:lang w:val="en-IE"/>
         </w:rPr>
       </w:pPr>
-      <w:bookmarkStart w:id="24" w:name="_Toc196678443"/>
+      <w:bookmarkStart w:id="24" w:name="_Toc196749646"/>
       <w:r>
         <w:rPr>
           <w:lang w:val="en-IE"/>
@@ -8697,7 +8464,7 @@
           <w:lang w:val="en-IE"/>
         </w:rPr>
       </w:pPr>
-      <w:bookmarkStart w:id="25" w:name="_Toc196678444"/>
+      <w:bookmarkStart w:id="25" w:name="_Toc196749647"/>
       <w:r>
         <w:rPr>
           <w:lang w:val="en-IE"/>
@@ -8792,7 +8559,7 @@
           <w:lang w:val="en-IE"/>
         </w:rPr>
       </w:pPr>
-      <w:bookmarkStart w:id="26" w:name="_Toc196678445"/>
+      <w:bookmarkStart w:id="26" w:name="_Toc196749648"/>
       <w:r>
         <w:rPr>
           <w:lang w:val="en-IE"/>
@@ -8808,7 +8575,7 @@
           <w:lang w:val="en-IE"/>
         </w:rPr>
       </w:pPr>
-      <w:bookmarkStart w:id="27" w:name="_Toc196678446"/>
+      <w:bookmarkStart w:id="27" w:name="_Toc196749649"/>
       <w:r>
         <w:rPr>
           <w:lang w:val="en-IE"/>
@@ -8837,7 +8604,7 @@
           <w:lang w:val="en-IE"/>
         </w:rPr>
       </w:pPr>
-      <w:bookmarkStart w:id="28" w:name="_Toc196678447"/>
+      <w:bookmarkStart w:id="28" w:name="_Toc196749650"/>
       <w:r>
         <w:rPr>
           <w:lang w:val="en-IE"/>
@@ -8935,7 +8702,7 @@
           <w:lang w:val="en-IE"/>
         </w:rPr>
       </w:pPr>
-      <w:bookmarkStart w:id="29" w:name="_Toc196678448"/>
+      <w:bookmarkStart w:id="29" w:name="_Toc196749651"/>
       <w:r>
         <w:rPr>
           <w:lang w:val="en-IE"/>
@@ -9018,7 +8785,7 @@
           <w:lang w:val="en-IE"/>
         </w:rPr>
       </w:pPr>
-      <w:bookmarkStart w:id="30" w:name="_Toc196678449"/>
+      <w:bookmarkStart w:id="30" w:name="_Toc196749652"/>
       <w:r>
         <w:rPr>
           <w:lang w:val="en-IE"/>
@@ -9186,7 +8953,7 @@
           <w:lang w:val="en-IE"/>
         </w:rPr>
       </w:pPr>
-      <w:bookmarkStart w:id="31" w:name="_Toc196678450"/>
+      <w:bookmarkStart w:id="31" w:name="_Toc196749653"/>
       <w:r>
         <w:rPr>
           <w:lang w:val="en-IE"/>
@@ -9440,7 +9207,7 @@
           <w:lang w:val="en-IE"/>
         </w:rPr>
       </w:pPr>
-      <w:bookmarkStart w:id="32" w:name="_Toc196678451"/>
+      <w:bookmarkStart w:id="32" w:name="_Toc196749654"/>
       <w:r>
         <w:rPr>
           <w:lang w:val="en-IE"/>
@@ -9479,7 +9246,7 @@
           <w:lang w:val="en-IE"/>
         </w:rPr>
       </w:pPr>
-      <w:bookmarkStart w:id="33" w:name="_Toc196678452"/>
+      <w:bookmarkStart w:id="33" w:name="_Toc196749655"/>
       <w:r>
         <w:rPr>
           <w:lang w:val="en-IE"/>
@@ -9497,20 +9264,20 @@
           <w:numId w:val="4"/>
         </w:numPr>
         <w:rPr>
-          <w:rFonts w:ascii="Aptos" w:eastAsia="Aptos" w:hAnsi="Aptos" w:cs="Aptos"/>
-          <w:lang w:val="en-IE"/>
-        </w:rPr>
-      </w:pPr>
-      <w:r>
-        <w:rPr>
-          <w:rFonts w:ascii="Aptos" w:eastAsia="Aptos" w:hAnsi="Aptos" w:cs="Aptos"/>
+          <w:rFonts w:eastAsia="Aptos" w:cs="Aptos"/>
+          <w:lang w:val="en-IE"/>
+        </w:rPr>
+      </w:pPr>
+      <w:r>
+        <w:rPr>
+          <w:rFonts w:eastAsia="Aptos" w:cs="Aptos"/>
           <w:lang w:val="en-IE"/>
         </w:rPr>
         <w:t xml:space="preserve">Ltd, R.P. (n.d.). </w:t>
       </w:r>
       <w:r>
         <w:rPr>
-          <w:rFonts w:ascii="Aptos" w:eastAsia="Aptos" w:hAnsi="Aptos" w:cs="Aptos"/>
+          <w:rFonts w:eastAsia="Aptos" w:cs="Aptos"/>
           <w:i/>
           <w:iCs/>
           <w:lang w:val="en-IE"/>
@@ -9519,7 +9286,7 @@
       </w:r>
       <w:r>
         <w:rPr>
-          <w:rFonts w:ascii="Aptos" w:eastAsia="Aptos" w:hAnsi="Aptos" w:cs="Aptos"/>
+          <w:rFonts w:eastAsia="Aptos" w:cs="Aptos"/>
           <w:lang w:val="en-IE"/>
         </w:rPr>
         <w:t xml:space="preserve">. [online] Raspberry Pi. Available at: </w:t>
@@ -9528,7 +9295,7 @@
         <w:r>
           <w:rPr>
             <w:rStyle w:val="Hyperlink"/>
-            <w:rFonts w:ascii="Aptos" w:eastAsia="Aptos" w:hAnsi="Aptos" w:cs="Aptos"/>
+            <w:rFonts w:eastAsia="Aptos" w:cs="Aptos"/>
             <w:lang w:val="en-IE"/>
           </w:rPr>
           <w:t>https://www.raspberrypi.com/products/raspberry-pi-zero-2-w/</w:t>
@@ -9536,21 +9303,21 @@
       </w:hyperlink>
       <w:r>
         <w:rPr>
-          <w:rFonts w:ascii="Aptos" w:eastAsia="Aptos" w:hAnsi="Aptos" w:cs="Aptos"/>
+          <w:rFonts w:eastAsia="Aptos" w:cs="Aptos"/>
           <w:lang w:val="en-IE"/>
         </w:rPr>
         <w:t xml:space="preserve"> [Accessed 2</w:t>
       </w:r>
       <w:r>
         <w:rPr>
-          <w:rFonts w:ascii="Aptos" w:eastAsia="Aptos" w:hAnsi="Aptos" w:cs="Aptos"/>
+          <w:rFonts w:eastAsia="Aptos" w:cs="Aptos"/>
           <w:lang w:val="en-IE"/>
         </w:rPr>
         <w:t>4</w:t>
       </w:r>
       <w:r>
         <w:rPr>
-          <w:rFonts w:ascii="Aptos" w:eastAsia="Aptos" w:hAnsi="Aptos" w:cs="Aptos"/>
+          <w:rFonts w:eastAsia="Aptos" w:cs="Aptos"/>
           <w:vertAlign w:val="superscript"/>
           <w:lang w:val="en-IE"/>
         </w:rPr>
@@ -9558,21 +9325,21 @@
       </w:r>
       <w:r>
         <w:rPr>
-          <w:rFonts w:ascii="Aptos" w:eastAsia="Aptos" w:hAnsi="Aptos" w:cs="Aptos"/>
+          <w:rFonts w:eastAsia="Aptos" w:cs="Aptos"/>
           <w:lang w:val="en-IE"/>
         </w:rPr>
         <w:t xml:space="preserve"> April</w:t>
       </w:r>
       <w:r>
         <w:rPr>
-          <w:rFonts w:ascii="Aptos" w:eastAsia="Aptos" w:hAnsi="Aptos" w:cs="Aptos"/>
+          <w:rFonts w:eastAsia="Aptos" w:cs="Aptos"/>
           <w:lang w:val="en-IE"/>
         </w:rPr>
         <w:t xml:space="preserve"> 2025]</w:t>
       </w:r>
       <w:r>
         <w:rPr>
-          <w:rFonts w:ascii="Aptos" w:eastAsia="Aptos" w:hAnsi="Aptos" w:cs="Aptos"/>
+          <w:rFonts w:eastAsia="Aptos" w:cs="Aptos"/>
           <w:lang w:val="en-IE"/>
         </w:rPr>
         <w:t>.</w:t>
@@ -9886,97 +9653,79 @@
         <w:shd w:val="clear" w:color="auto" w:fill="FFFFFF"/>
         <w:spacing w:before="0" w:beforeAutospacing="0" w:after="0" w:afterAutospacing="0" w:line="360" w:lineRule="atLeast"/>
         <w:rPr>
-          <w:rFonts w:ascii="Calibri" w:hAnsi="Calibri" w:cs="Calibri"/>
+          <w:rFonts w:asciiTheme="minorHAnsi" w:hAnsiTheme="minorHAnsi" w:cs="Calibri"/>
           <w:color w:val="000000"/>
-          <w:sz w:val="27"/>
-          <w:szCs w:val="27"/>
         </w:rPr>
       </w:pPr>
       <w:proofErr w:type="spellStart"/>
       <w:r>
         <w:rPr>
-          <w:rFonts w:ascii="Calibri" w:hAnsi="Calibri" w:cs="Calibri"/>
+          <w:rFonts w:asciiTheme="minorHAnsi" w:hAnsiTheme="minorHAnsi" w:cs="Calibri"/>
           <w:color w:val="000000"/>
-          <w:sz w:val="27"/>
-          <w:szCs w:val="27"/>
         </w:rPr>
         <w:t>rivo</w:t>
       </w:r>
       <w:proofErr w:type="spellEnd"/>
       <w:r>
         <w:rPr>
-          <w:rFonts w:ascii="Calibri" w:hAnsi="Calibri" w:cs="Calibri"/>
+          <w:rFonts w:asciiTheme="minorHAnsi" w:hAnsiTheme="minorHAnsi" w:cs="Calibri"/>
           <w:color w:val="000000"/>
-          <w:sz w:val="27"/>
-          <w:szCs w:val="27"/>
         </w:rPr>
         <w:t xml:space="preserve"> (2017). </w:t>
       </w:r>
       <w:r>
         <w:rPr>
-          <w:rFonts w:ascii="Calibri" w:hAnsi="Calibri" w:cs="Calibri"/>
+          <w:rFonts w:asciiTheme="minorHAnsi" w:hAnsiTheme="minorHAnsi" w:cs="Calibri"/>
           <w:i/>
           <w:iCs/>
           <w:color w:val="000000"/>
-          <w:sz w:val="27"/>
-          <w:szCs w:val="27"/>
         </w:rPr>
         <w:t xml:space="preserve">GitHub - </w:t>
       </w:r>
       <w:proofErr w:type="spellStart"/>
       <w:r>
         <w:rPr>
-          <w:rFonts w:ascii="Calibri" w:hAnsi="Calibri" w:cs="Calibri"/>
+          <w:rFonts w:asciiTheme="minorHAnsi" w:hAnsiTheme="minorHAnsi" w:cs="Calibri"/>
           <w:i/>
           <w:iCs/>
           <w:color w:val="000000"/>
-          <w:sz w:val="27"/>
-          <w:szCs w:val="27"/>
         </w:rPr>
         <w:t>rivo</w:t>
       </w:r>
       <w:proofErr w:type="spellEnd"/>
       <w:r>
         <w:rPr>
-          <w:rFonts w:ascii="Calibri" w:hAnsi="Calibri" w:cs="Calibri"/>
+          <w:rFonts w:asciiTheme="minorHAnsi" w:hAnsiTheme="minorHAnsi" w:cs="Calibri"/>
           <w:i/>
           <w:iCs/>
           <w:color w:val="000000"/>
-          <w:sz w:val="27"/>
-          <w:szCs w:val="27"/>
         </w:rPr>
         <w:t>/</w:t>
       </w:r>
       <w:proofErr w:type="spellStart"/>
       <w:r>
         <w:rPr>
-          <w:rFonts w:ascii="Calibri" w:hAnsi="Calibri" w:cs="Calibri"/>
+          <w:rFonts w:asciiTheme="minorHAnsi" w:hAnsiTheme="minorHAnsi" w:cs="Calibri"/>
           <w:i/>
           <w:iCs/>
           <w:color w:val="000000"/>
-          <w:sz w:val="27"/>
-          <w:szCs w:val="27"/>
         </w:rPr>
         <w:t>tview</w:t>
       </w:r>
       <w:proofErr w:type="spellEnd"/>
       <w:r>
         <w:rPr>
-          <w:rFonts w:ascii="Calibri" w:hAnsi="Calibri" w:cs="Calibri"/>
+          <w:rFonts w:asciiTheme="minorHAnsi" w:hAnsiTheme="minorHAnsi" w:cs="Calibri"/>
           <w:i/>
           <w:iCs/>
           <w:color w:val="000000"/>
-          <w:sz w:val="27"/>
-          <w:szCs w:val="27"/>
         </w:rPr>
         <w:t>: Terminal UI library with rich, interactive widgets — written in Golang</w:t>
       </w:r>
       <w:r>
         <w:rPr>
-          <w:rFonts w:ascii="Calibri" w:hAnsi="Calibri" w:cs="Calibri"/>
+          <w:rFonts w:asciiTheme="minorHAnsi" w:hAnsiTheme="minorHAnsi" w:cs="Calibri"/>
           <w:color w:val="000000"/>
-          <w:sz w:val="27"/>
-          <w:szCs w:val="27"/>
         </w:rPr>
         <w:t xml:space="preserve">. [online] GitHub. Available at: </w:t>
       </w:r>
@@ -9984,38 +9733,30 @@
         <w:r>
           <w:rPr>
             <w:rStyle w:val="Hyperlink"/>
-            <w:rFonts w:ascii="Calibri" w:hAnsi="Calibri" w:cs="Calibri"/>
-            <w:sz w:val="27"/>
-            <w:szCs w:val="27"/>
+            <w:rFonts w:asciiTheme="minorHAnsi" w:hAnsiTheme="minorHAnsi" w:cs="Calibri"/>
           </w:rPr>
           <w:t>https://github.com/rivo/tview</w:t>
         </w:r>
       </w:hyperlink>
       <w:r>
         <w:rPr>
-          <w:rFonts w:ascii="Calibri" w:hAnsi="Calibri" w:cs="Calibri"/>
+          <w:rFonts w:asciiTheme="minorHAnsi" w:hAnsiTheme="minorHAnsi" w:cs="Calibri"/>
           <w:color w:val="000000"/>
-          <w:sz w:val="27"/>
-          <w:szCs w:val="27"/>
         </w:rPr>
         <w:t xml:space="preserve"> [Accessed 25</w:t>
       </w:r>
       <w:r>
         <w:rPr>
-          <w:rFonts w:ascii="Calibri" w:hAnsi="Calibri" w:cs="Calibri"/>
+          <w:rFonts w:asciiTheme="minorHAnsi" w:hAnsiTheme="minorHAnsi" w:cs="Calibri"/>
           <w:color w:val="000000"/>
-          <w:sz w:val="27"/>
-          <w:szCs w:val="27"/>
           <w:vertAlign w:val="superscript"/>
         </w:rPr>
         <w:t>th</w:t>
       </w:r>
       <w:r>
         <w:rPr>
-          <w:rFonts w:ascii="Calibri" w:hAnsi="Calibri" w:cs="Calibri"/>
+          <w:rFonts w:asciiTheme="minorHAnsi" w:hAnsiTheme="minorHAnsi" w:cs="Calibri"/>
           <w:color w:val="000000"/>
-          <w:sz w:val="27"/>
-          <w:szCs w:val="27"/>
         </w:rPr>
         <w:t xml:space="preserve"> April 2025].</w:t>
       </w:r>

</xml_diff>